<commit_message>
1er avance de registro de usuarios
</commit_message>
<xml_diff>
--- a/Buzon_Tributario_Web.docx
+++ b/Buzon_Tributario_Web.docx
@@ -5858,13 +5858,8 @@
       </w:r>
     </w:p>
     <w:p>
-      <w:proofErr w:type="gramStart"/>
-      <w:r>
-        <w:t>31 .</w:t>
-      </w:r>
-      <w:proofErr w:type="gramEnd"/>
-      <w:r>
-        <w:t xml:space="preserve">- Se crea </w:t>
+      <w:r>
+        <w:t xml:space="preserve">31 .- Se crea </w:t>
       </w:r>
       <w:proofErr w:type="spellStart"/>
       <w:r>
@@ -6712,6 +6707,131 @@
       <w:proofErr w:type="spellEnd"/>
     </w:p>
     <w:p>
+      <w:pPr>
+        <w:spacing w:after="0"/>
+      </w:pPr>
+    </w:p>
+    <w:p>
+      <w:pPr>
+        <w:spacing w:after="0"/>
+      </w:pPr>
+      <w:r>
+        <w:t xml:space="preserve">Instalamos </w:t>
+      </w:r>
+      <w:proofErr w:type="spellStart"/>
+      <w:r>
+        <w:t>libreria</w:t>
+      </w:r>
+      <w:proofErr w:type="spellEnd"/>
+      <w:r>
+        <w:t xml:space="preserve"> para encriptar datos en loca </w:t>
+      </w:r>
+      <w:proofErr w:type="spellStart"/>
+      <w:r>
+        <w:t>storage</w:t>
+      </w:r>
+      <w:proofErr w:type="spellEnd"/>
+    </w:p>
+    <w:p>
+      <w:pPr>
+        <w:spacing w:after="0"/>
+      </w:pPr>
+      <w:r>
+        <w:t>   </w:t>
+      </w:r>
+      <w:r>
+        <w:tab/>
+      </w:r>
+      <w:r>
+        <w:t xml:space="preserve"> &gt; </w:t>
+      </w:r>
+      <w:proofErr w:type="spellStart"/>
+      <w:r>
+        <w:t>npm</w:t>
+      </w:r>
+      <w:proofErr w:type="spellEnd"/>
+      <w:r>
+        <w:t xml:space="preserve"> i --</w:t>
+      </w:r>
+      <w:proofErr w:type="spellStart"/>
+      <w:r>
+        <w:t>save-dev</w:t>
+      </w:r>
+      <w:proofErr w:type="spellEnd"/>
+      <w:r>
+        <w:t xml:space="preserve"> @types/crypto-js</w:t>
+      </w:r>
+    </w:p>
+    <w:p>
+      <w:pPr>
+        <w:spacing w:after="0"/>
+        <w:ind w:left="708"/>
+      </w:pPr>
+      <w:r>
+        <w:t>Cre</w:t>
+      </w:r>
+      <w:r>
+        <w:t>a</w:t>
+      </w:r>
+      <w:r>
+        <w:t>mos l</w:t>
+      </w:r>
+      <w:r>
+        <w:t>a</w:t>
+      </w:r>
+      <w:r>
+        <w:t xml:space="preserve"> </w:t>
+      </w:r>
+      <w:proofErr w:type="spellStart"/>
+      <w:r>
+        <w:t>secret</w:t>
+      </w:r>
+      <w:proofErr w:type="spellEnd"/>
+      <w:r>
+        <w:t xml:space="preserve"> </w:t>
+      </w:r>
+      <w:proofErr w:type="spellStart"/>
+      <w:r>
+        <w:t>key</w:t>
+      </w:r>
+      <w:proofErr w:type="spellEnd"/>
+      <w:r>
+        <w:t xml:space="preserve"> en el </w:t>
+      </w:r>
+      <w:proofErr w:type="spellStart"/>
+      <w:r>
+        <w:t>environment</w:t>
+      </w:r>
+      <w:proofErr w:type="spellEnd"/>
+    </w:p>
+    <w:p>
+      <w:pPr>
+        <w:spacing w:after="0"/>
+        <w:ind w:left="708"/>
+      </w:pPr>
+      <w:r>
+        <w:t> </w:t>
+      </w:r>
+      <w:r>
+        <w:tab/>
+      </w:r>
+      <w:r>
+        <w:t>SECRET_KEY_CRYPTO: '3*U{m1q#t$&gt;.I!/&lt;0/^NXe"|6...</w:t>
+      </w:r>
+      <w:proofErr w:type="spellStart"/>
+      <w:r>
+        <w:t>gE</w:t>
+      </w:r>
+      <w:proofErr w:type="spellEnd"/>
+      <w:r>
+        <w:t>',</w:t>
+      </w:r>
+    </w:p>
+    <w:p>
+      <w:pPr>
+        <w:spacing w:after="0"/>
+        <w:ind w:firstLine="708"/>
+      </w:pPr>
       <w:r>
         <w:t xml:space="preserve">En </w:t>
       </w:r>
@@ -6721,6 +6841,35 @@
       </w:r>
       <w:proofErr w:type="spellEnd"/>
       <w:r>
+        <w:t>/</w:t>
+      </w:r>
+      <w:proofErr w:type="spellStart"/>
+      <w:r>
+        <w:t>classes</w:t>
+      </w:r>
+      <w:proofErr w:type="spellEnd"/>
+      <w:r>
+        <w:t xml:space="preserve"> creamos dos clases de nombre data-decrypt.js y data-encrypt.js </w:t>
+      </w:r>
+      <w:r>
+        <w:t>las cuales serán instanciadas desde los componentes o servicios que las requieran</w:t>
+      </w:r>
+    </w:p>
+    <w:p>
+      <w:r>
+        <w:t> </w:t>
+      </w:r>
+    </w:p>
+    <w:p>
+      <w:r>
+        <w:t xml:space="preserve">En </w:t>
+      </w:r>
+      <w:proofErr w:type="spellStart"/>
+      <w:r>
+        <w:t>shared</w:t>
+      </w:r>
+      <w:proofErr w:type="spellEnd"/>
+      <w:r>
         <w:t xml:space="preserve">/interfaces generamos una interfaz genérica que será usada para que el servicio comunique la respuesta a la pagina o componente con los atributos </w:t>
       </w:r>
       <w:proofErr w:type="spellStart"/>
@@ -6738,6 +6887,266 @@
       <w:proofErr w:type="spellEnd"/>
     </w:p>
     <w:p/>
+    <w:p>
+      <w:pPr>
+        <w:spacing w:after="0"/>
+      </w:pPr>
+      <w:r>
+        <w:lastRenderedPageBreak/>
+        <w:t xml:space="preserve">Creamos en </w:t>
+      </w:r>
+      <w:proofErr w:type="spellStart"/>
+      <w:r>
+        <w:t>shared</w:t>
+      </w:r>
+      <w:proofErr w:type="spellEnd"/>
+      <w:r>
+        <w:t>/</w:t>
+      </w:r>
+      <w:proofErr w:type="spellStart"/>
+      <w:r>
+        <w:t>components</w:t>
+      </w:r>
+      <w:proofErr w:type="spellEnd"/>
+      <w:r>
+        <w:t>/</w:t>
+      </w:r>
+      <w:proofErr w:type="spellStart"/>
+      <w:r>
+        <w:t>data</w:t>
+      </w:r>
+      <w:r>
+        <w:t>taxpayer</w:t>
+      </w:r>
+      <w:proofErr w:type="spellEnd"/>
+      <w:r>
+        <w:t xml:space="preserve">/ los componentes </w:t>
+      </w:r>
+      <w:proofErr w:type="spellStart"/>
+      <w:r>
+        <w:t>taxpayerDatacontact</w:t>
+      </w:r>
+      <w:proofErr w:type="spellEnd"/>
+      <w:r>
+        <w:t xml:space="preserve">, </w:t>
+      </w:r>
+      <w:proofErr w:type="spellStart"/>
+      <w:r>
+        <w:t>taxpayer</w:t>
+      </w:r>
+      <w:r>
+        <w:t>RecurrentContrib</w:t>
+      </w:r>
+      <w:proofErr w:type="spellEnd"/>
+      <w:r>
+        <w:t xml:space="preserve"> y </w:t>
+      </w:r>
+      <w:proofErr w:type="spellStart"/>
+      <w:r>
+        <w:rPr>
+          <w:color w:val="FF0000"/>
+        </w:rPr>
+        <w:t>taxpayer</w:t>
+      </w:r>
+      <w:r>
+        <w:rPr>
+          <w:color w:val="FF0000"/>
+        </w:rPr>
+        <w:t>Pass</w:t>
+      </w:r>
+      <w:proofErr w:type="spellEnd"/>
+      <w:r>
+        <w:t xml:space="preserve">  mismos que serán ocupados en el modulo de registro de usuarios y cuando se va a facturar sin un registro</w:t>
+      </w:r>
+      <w:r>
+        <w:t xml:space="preserve"> </w:t>
+      </w:r>
+    </w:p>
+    <w:p>
+      <w:pPr>
+        <w:spacing w:after="0"/>
+      </w:pPr>
+      <w:r>
+        <w:t xml:space="preserve">* ya se creo el </w:t>
+      </w:r>
+      <w:proofErr w:type="spellStart"/>
+      <w:r>
+        <w:t>taxpayer-daata.component</w:t>
+      </w:r>
+      <w:proofErr w:type="spellEnd"/>
+      <w:r>
+        <w:t xml:space="preserve"> que contiene los datos generales del </w:t>
+      </w:r>
+      <w:proofErr w:type="spellStart"/>
+      <w:r>
+        <w:t>uasuario</w:t>
+      </w:r>
+      <w:proofErr w:type="spellEnd"/>
+    </w:p>
+    <w:p>
+      <w:pPr>
+        <w:pStyle w:val="Prrafodelista"/>
+        <w:spacing w:after="0"/>
+        <w:ind w:left="1065"/>
+      </w:pPr>
+      <w:r>
+        <w:t>&gt;</w:t>
+      </w:r>
+      <w:r>
+        <w:t xml:space="preserve"> </w:t>
+      </w:r>
+      <w:r>
+        <w:t xml:space="preserve">ng g c </w:t>
+      </w:r>
+      <w:proofErr w:type="spellStart"/>
+      <w:r>
+        <w:t>shared</w:t>
+      </w:r>
+      <w:proofErr w:type="spellEnd"/>
+      <w:r>
+        <w:t>/</w:t>
+      </w:r>
+      <w:proofErr w:type="spellStart"/>
+      <w:r>
+        <w:t>components</w:t>
+      </w:r>
+      <w:proofErr w:type="spellEnd"/>
+      <w:r>
+        <w:t>/</w:t>
+      </w:r>
+      <w:proofErr w:type="spellStart"/>
+      <w:r>
+        <w:t>datataxpayer</w:t>
+      </w:r>
+      <w:proofErr w:type="spellEnd"/>
+      <w:r>
+        <w:t>/</w:t>
+      </w:r>
+      <w:proofErr w:type="spellStart"/>
+      <w:r>
+        <w:t>taxpayerDatacontact</w:t>
+      </w:r>
+      <w:proofErr w:type="spellEnd"/>
+      <w:r>
+        <w:t xml:space="preserve"> --</w:t>
+      </w:r>
+      <w:proofErr w:type="spellStart"/>
+      <w:r>
+        <w:t>skip-tests</w:t>
+      </w:r>
+      <w:proofErr w:type="spellEnd"/>
+      <w:r>
+        <w:t xml:space="preserve"> </w:t>
+      </w:r>
+    </w:p>
+    <w:p>
+      <w:pPr>
+        <w:pStyle w:val="Prrafodelista"/>
+        <w:spacing w:after="0"/>
+        <w:ind w:left="1065"/>
+      </w:pPr>
+      <w:r>
+        <w:t>&gt;</w:t>
+      </w:r>
+      <w:r>
+        <w:t xml:space="preserve"> </w:t>
+      </w:r>
+      <w:r>
+        <w:t xml:space="preserve">ng g c </w:t>
+      </w:r>
+      <w:proofErr w:type="spellStart"/>
+      <w:r>
+        <w:t>shared</w:t>
+      </w:r>
+      <w:proofErr w:type="spellEnd"/>
+      <w:r>
+        <w:t>/</w:t>
+      </w:r>
+      <w:proofErr w:type="spellStart"/>
+      <w:r>
+        <w:t>components</w:t>
+      </w:r>
+      <w:proofErr w:type="spellEnd"/>
+      <w:r>
+        <w:t>/</w:t>
+      </w:r>
+      <w:proofErr w:type="spellStart"/>
+      <w:r>
+        <w:t>datataxpayer</w:t>
+      </w:r>
+      <w:proofErr w:type="spellEnd"/>
+      <w:r>
+        <w:t>/</w:t>
+      </w:r>
+      <w:proofErr w:type="spellStart"/>
+      <w:r>
+        <w:t>taxpayerRecurrent</w:t>
+      </w:r>
+      <w:r>
+        <w:t>c</w:t>
+      </w:r>
+      <w:r>
+        <w:t>ontrib</w:t>
+      </w:r>
+      <w:proofErr w:type="spellEnd"/>
+      <w:r>
+        <w:t xml:space="preserve"> --</w:t>
+      </w:r>
+      <w:proofErr w:type="spellStart"/>
+      <w:r>
+        <w:t>skip-tests</w:t>
+      </w:r>
+      <w:proofErr w:type="spellEnd"/>
+    </w:p>
+    <w:p>
+      <w:r>
+        <w:tab/>
+        <w:t xml:space="preserve">        &gt;</w:t>
+      </w:r>
+      <w:r>
+        <w:t xml:space="preserve"> </w:t>
+      </w:r>
+      <w:r>
+        <w:t xml:space="preserve">ng g c </w:t>
+      </w:r>
+      <w:proofErr w:type="spellStart"/>
+      <w:r>
+        <w:t>shared</w:t>
+      </w:r>
+      <w:proofErr w:type="spellEnd"/>
+      <w:r>
+        <w:t>/</w:t>
+      </w:r>
+      <w:proofErr w:type="spellStart"/>
+      <w:r>
+        <w:t>components</w:t>
+      </w:r>
+      <w:proofErr w:type="spellEnd"/>
+      <w:r>
+        <w:t>/</w:t>
+      </w:r>
+      <w:proofErr w:type="spellStart"/>
+      <w:r>
+        <w:t>datataxpayer</w:t>
+      </w:r>
+      <w:proofErr w:type="spellEnd"/>
+      <w:r>
+        <w:t>/</w:t>
+      </w:r>
+      <w:proofErr w:type="spellStart"/>
+      <w:r>
+        <w:t>taxpayerPass</w:t>
+      </w:r>
+      <w:proofErr w:type="spellEnd"/>
+      <w:r>
+        <w:t xml:space="preserve"> --</w:t>
+      </w:r>
+      <w:proofErr w:type="spellStart"/>
+      <w:r>
+        <w:t>skip-tests</w:t>
+      </w:r>
+      <w:proofErr w:type="spellEnd"/>
+    </w:p>
     <w:p/>
     <w:p>
       <w:r>
@@ -6746,7 +7155,7 @@
       <w:r>
         <w:t xml:space="preserve"> </w:t>
       </w:r>
-      <w:hyperlink r:id="rId4" w:history="1">
+      <w:hyperlink r:id="rId5" w:history="1">
         <w:r>
           <w:rPr>
             <w:rStyle w:val="Hipervnculo"/>
@@ -6800,6 +7209,126 @@
     </w:sectPr>
   </w:body>
 </w:document>
+</file>
+
+<file path=word/numbering.xml><?xml version="1.0" encoding="utf-8"?>
+<w:numbering xmlns:wpc="http://schemas.microsoft.com/office/word/2010/wordprocessingCanvas" xmlns:cx="http://schemas.microsoft.com/office/drawing/2014/chartex" xmlns:cx1="http://schemas.microsoft.com/office/drawing/2015/9/8/chartex" xmlns:cx2="http://schemas.microsoft.com/office/drawing/2015/10/21/chartex" xmlns:cx3="http://schemas.microsoft.com/office/drawing/2016/5/9/chartex" xmlns:cx4="http://schemas.microsoft.com/office/drawing/2016/5/10/chartex" xmlns:cx5="http://schemas.microsoft.com/office/drawing/2016/5/11/chartex" xmlns:cx6="http://schemas.microsoft.com/office/drawing/2016/5/12/chartex" xmlns:cx7="http://schemas.microsoft.com/office/drawing/2016/5/13/chartex" xmlns:cx8="http://schemas.microsoft.com/office/drawing/2016/5/14/chartex" xmlns:mc="http://schemas.openxmlformats.org/markup-compatibility/2006" xmlns:aink="http://schemas.microsoft.com/office/drawing/2016/ink" xmlns:am3d="http://schemas.microsoft.com/office/drawing/2017/model3d" xmlns:o="urn:schemas-microsoft-com:office:office" xmlns:oel="http://schemas.microsoft.com/office/2019/extlst" xmlns:r="http://schemas.openxmlformats.org/officeDocument/2006/relationships" xmlns:m="http://schemas.openxmlformats.org/officeDocument/2006/math" xmlns:v="urn:schemas-microsoft-com:vml" xmlns:wp14="http://schemas.microsoft.com/office/word/2010/wordprocessingDrawing" xmlns:wp="http://schemas.openxmlformats.org/drawingml/2006/wordprocessingDrawing" xmlns:w10="urn:schemas-microsoft-com:office:word" xmlns:w="http://schemas.openxmlformats.org/wordprocessingml/2006/main" xmlns:w14="http://schemas.microsoft.com/office/word/2010/wordml" xmlns:w15="http://schemas.microsoft.com/office/word/2012/wordml" xmlns:w16cex="http://schemas.microsoft.com/office/word/2018/wordml/cex" xmlns:w16cid="http://schemas.microsoft.com/office/word/2016/wordml/cid" xmlns:w16="http://schemas.microsoft.com/office/word/2018/wordml" xmlns:w16du="http://schemas.microsoft.com/office/word/2023/wordml/word16du" xmlns:w16sdtdh="http://schemas.microsoft.com/office/word/2020/wordml/sdtdatahash" xmlns:w16se="http://schemas.microsoft.com/office/word/2015/wordml/symex" xmlns:wpg="http://schemas.microsoft.com/office/word/2010/wordprocessingGroup" xmlns:wpi="http://schemas.microsoft.com/office/word/2010/wordprocessingInk" xmlns:wne="http://schemas.microsoft.com/office/word/2006/wordml" xmlns:wps="http://schemas.microsoft.com/office/word/2010/wordprocessingShape" mc:Ignorable="w14 w15 w16se w16cid w16 w16cex w16sdtdh w16du wp14">
+  <w:abstractNum w:abstractNumId="0" w15:restartNumberingAfterBreak="0">
+    <w:nsid w:val="57187D8A"/>
+    <w:multiLevelType w:val="hybridMultilevel"/>
+    <w:tmpl w:val="FF4E0BC2"/>
+    <w:lvl w:ilvl="0" w:tplc="52341AA2">
+      <w:numFmt w:val="bullet"/>
+      <w:lvlText w:val=""/>
+      <w:lvlJc w:val="left"/>
+      <w:pPr>
+        <w:ind w:left="1065" w:hanging="360"/>
+      </w:pPr>
+      <w:rPr>
+        <w:rFonts w:ascii="Wingdings" w:eastAsiaTheme="minorHAnsi" w:hAnsi="Wingdings" w:cstheme="minorBidi" w:hint="default"/>
+      </w:rPr>
+    </w:lvl>
+    <w:lvl w:ilvl="1" w:tplc="080A0003" w:tentative="1">
+      <w:start w:val="1"/>
+      <w:numFmt w:val="bullet"/>
+      <w:lvlText w:val="o"/>
+      <w:lvlJc w:val="left"/>
+      <w:pPr>
+        <w:ind w:left="1785" w:hanging="360"/>
+      </w:pPr>
+      <w:rPr>
+        <w:rFonts w:ascii="Courier New" w:hAnsi="Courier New" w:cs="Courier New" w:hint="default"/>
+      </w:rPr>
+    </w:lvl>
+    <w:lvl w:ilvl="2" w:tplc="080A0005" w:tentative="1">
+      <w:start w:val="1"/>
+      <w:numFmt w:val="bullet"/>
+      <w:lvlText w:val=""/>
+      <w:lvlJc w:val="left"/>
+      <w:pPr>
+        <w:ind w:left="2505" w:hanging="360"/>
+      </w:pPr>
+      <w:rPr>
+        <w:rFonts w:ascii="Wingdings" w:hAnsi="Wingdings" w:hint="default"/>
+      </w:rPr>
+    </w:lvl>
+    <w:lvl w:ilvl="3" w:tplc="080A0001" w:tentative="1">
+      <w:start w:val="1"/>
+      <w:numFmt w:val="bullet"/>
+      <w:lvlText w:val=""/>
+      <w:lvlJc w:val="left"/>
+      <w:pPr>
+        <w:ind w:left="3225" w:hanging="360"/>
+      </w:pPr>
+      <w:rPr>
+        <w:rFonts w:ascii="Symbol" w:hAnsi="Symbol" w:hint="default"/>
+      </w:rPr>
+    </w:lvl>
+    <w:lvl w:ilvl="4" w:tplc="080A0003" w:tentative="1">
+      <w:start w:val="1"/>
+      <w:numFmt w:val="bullet"/>
+      <w:lvlText w:val="o"/>
+      <w:lvlJc w:val="left"/>
+      <w:pPr>
+        <w:ind w:left="3945" w:hanging="360"/>
+      </w:pPr>
+      <w:rPr>
+        <w:rFonts w:ascii="Courier New" w:hAnsi="Courier New" w:cs="Courier New" w:hint="default"/>
+      </w:rPr>
+    </w:lvl>
+    <w:lvl w:ilvl="5" w:tplc="080A0005" w:tentative="1">
+      <w:start w:val="1"/>
+      <w:numFmt w:val="bullet"/>
+      <w:lvlText w:val=""/>
+      <w:lvlJc w:val="left"/>
+      <w:pPr>
+        <w:ind w:left="4665" w:hanging="360"/>
+      </w:pPr>
+      <w:rPr>
+        <w:rFonts w:ascii="Wingdings" w:hAnsi="Wingdings" w:hint="default"/>
+      </w:rPr>
+    </w:lvl>
+    <w:lvl w:ilvl="6" w:tplc="080A0001" w:tentative="1">
+      <w:start w:val="1"/>
+      <w:numFmt w:val="bullet"/>
+      <w:lvlText w:val=""/>
+      <w:lvlJc w:val="left"/>
+      <w:pPr>
+        <w:ind w:left="5385" w:hanging="360"/>
+      </w:pPr>
+      <w:rPr>
+        <w:rFonts w:ascii="Symbol" w:hAnsi="Symbol" w:hint="default"/>
+      </w:rPr>
+    </w:lvl>
+    <w:lvl w:ilvl="7" w:tplc="080A0003" w:tentative="1">
+      <w:start w:val="1"/>
+      <w:numFmt w:val="bullet"/>
+      <w:lvlText w:val="o"/>
+      <w:lvlJc w:val="left"/>
+      <w:pPr>
+        <w:ind w:left="6105" w:hanging="360"/>
+      </w:pPr>
+      <w:rPr>
+        <w:rFonts w:ascii="Courier New" w:hAnsi="Courier New" w:cs="Courier New" w:hint="default"/>
+      </w:rPr>
+    </w:lvl>
+    <w:lvl w:ilvl="8" w:tplc="080A0005" w:tentative="1">
+      <w:start w:val="1"/>
+      <w:numFmt w:val="bullet"/>
+      <w:lvlText w:val=""/>
+      <w:lvlJc w:val="left"/>
+      <w:pPr>
+        <w:ind w:left="6825" w:hanging="360"/>
+      </w:pPr>
+      <w:rPr>
+        <w:rFonts w:ascii="Wingdings" w:hAnsi="Wingdings" w:hint="default"/>
+      </w:rPr>
+    </w:lvl>
+  </w:abstractNum>
+  <w:num w:numId="1" w16cid:durableId="863789096">
+    <w:abstractNumId w:val="0"/>
+  </w:num>
+</w:numbering>
 </file>
 
 <file path=word/styles.xml><?xml version="1.0" encoding="utf-8"?>
@@ -7405,7 +7934,6 @@
   <w:style w:type="character" w:default="1" w:styleId="Fuentedeprrafopredeter">
     <w:name w:val="Default Paragraph Font"/>
     <w:uiPriority w:val="1"/>
-    <w:semiHidden/>
     <w:unhideWhenUsed/>
   </w:style>
   <w:style w:type="table" w:default="1" w:styleId="Tablanormal">

</xml_diff>

<commit_message>
Trabajos de validacion en taxtpayer-datacontact
</commit_message>
<xml_diff>
--- a/Buzon_Tributario_Web.docx
+++ b/Buzon_Tributario_Web.docx
@@ -10,20 +10,8 @@
     <w:p>
       <w:r>
         <w:tab/>
-      </w:r>
-      <w:proofErr w:type="spellStart"/>
-      <w:r>
-        <w:t>hbtw_user</w:t>
-      </w:r>
-      <w:proofErr w:type="spellEnd"/>
-      <w:r>
-        <w:t xml:space="preserve"> -&gt; daros del usuario </w:t>
-      </w:r>
-      <w:proofErr w:type="spellStart"/>
-      <w:r>
-        <w:t>logeado</w:t>
-      </w:r>
-      <w:proofErr w:type="spellEnd"/>
+        <w:t>hbtw_user -&gt; daros del usuario logeado</w:t>
+      </w:r>
     </w:p>
     <w:p/>
     <w:p>
@@ -31,13 +19,8 @@
         <w:t xml:space="preserve">1.- </w:t>
       </w:r>
       <w:r>
-        <w:t xml:space="preserve">ng new </w:t>
-      </w:r>
-      <w:proofErr w:type="spellStart"/>
-      <w:r>
-        <w:t>hacienda_buzon_tributario_web</w:t>
-      </w:r>
-      <w:proofErr w:type="spellEnd"/>
+        <w:t>ng new hacienda_buzon_tributario_web</w:t>
+      </w:r>
     </w:p>
     <w:p>
       <w:pPr>
@@ -5859,96 +5842,22 @@
     </w:p>
     <w:p>
       <w:r>
-        <w:t xml:space="preserve">31 .- Se crea </w:t>
-      </w:r>
-      <w:proofErr w:type="spellStart"/>
-      <w:r>
-        <w:t>dashboard</w:t>
-      </w:r>
-      <w:proofErr w:type="spellEnd"/>
-      <w:r>
-        <w:t>/</w:t>
-      </w:r>
-      <w:proofErr w:type="spellStart"/>
-      <w:r>
-        <w:t>pages</w:t>
-      </w:r>
-      <w:proofErr w:type="spellEnd"/>
-      <w:r>
-        <w:t>/</w:t>
-      </w:r>
-      <w:proofErr w:type="spellStart"/>
-      <w:r>
-        <w:t>servicesMenu</w:t>
-      </w:r>
-      <w:proofErr w:type="spellEnd"/>
-    </w:p>
-    <w:p>
-      <w:r>
-        <w:tab/>
-        <w:t xml:space="preserve">&gt;ng g c </w:t>
-      </w:r>
-      <w:proofErr w:type="spellStart"/>
-      <w:r>
-        <w:t>dashboard</w:t>
-      </w:r>
-      <w:proofErr w:type="spellEnd"/>
-      <w:r>
-        <w:t>/</w:t>
-      </w:r>
-      <w:proofErr w:type="spellStart"/>
-      <w:r>
-        <w:t>pages</w:t>
-      </w:r>
-      <w:proofErr w:type="spellEnd"/>
-      <w:r>
-        <w:t>/</w:t>
-      </w:r>
-      <w:proofErr w:type="spellStart"/>
-      <w:r>
-        <w:t>servicesMenu</w:t>
-      </w:r>
-      <w:proofErr w:type="spellEnd"/>
-      <w:r>
-        <w:t xml:space="preserve"> --</w:t>
-      </w:r>
-      <w:proofErr w:type="spellStart"/>
-      <w:r>
-        <w:t>skip-tests</w:t>
-      </w:r>
-      <w:proofErr w:type="spellEnd"/>
-      <w:r>
-        <w:t xml:space="preserve"> --</w:t>
-      </w:r>
-      <w:proofErr w:type="spellStart"/>
-      <w:r>
-        <w:t>skip</w:t>
-      </w:r>
-      <w:proofErr w:type="spellEnd"/>
-      <w:r>
-        <w:t>-selector</w:t>
-      </w:r>
-    </w:p>
-    <w:p>
-      <w:r>
-        <w:tab/>
-      </w:r>
-      <w:r>
-        <w:t xml:space="preserve">Crear en </w:t>
-      </w:r>
-      <w:proofErr w:type="spellStart"/>
-      <w:r>
-        <w:t>dashboard</w:t>
-      </w:r>
-      <w:proofErr w:type="spellEnd"/>
-      <w:r>
-        <w:t>/pipes/</w:t>
-      </w:r>
-      <w:proofErr w:type="spellStart"/>
-      <w:r>
-        <w:t>servicesMenuImage</w:t>
-      </w:r>
-      <w:proofErr w:type="spellEnd"/>
+        <w:t>31 .- Se crea dashboard/pages/servicesMenu</w:t>
+      </w:r>
+    </w:p>
+    <w:p>
+      <w:r>
+        <w:tab/>
+        <w:t>&gt;ng g c dashboard/pages/servicesMenu --skip-tests --skip-selector</w:t>
+      </w:r>
+    </w:p>
+    <w:p>
+      <w:r>
+        <w:tab/>
+      </w:r>
+      <w:r>
+        <w:t>Crear en dashboard/pipes/servicesMenuImage</w:t>
+      </w:r>
     </w:p>
     <w:p>
       <w:r>
@@ -6690,21 +6599,8 @@
     <w:p>
       <w:r>
         <w:tab/>
-        <w:t>“</w:t>
-      </w:r>
-      <w:proofErr w:type="spellStart"/>
-      <w:r>
-        <w:t>dashboard</w:t>
-      </w:r>
-      <w:proofErr w:type="spellEnd"/>
-      <w:r>
-        <w:t>/interfaces/</w:t>
-      </w:r>
-      <w:proofErr w:type="spellStart"/>
-      <w:r>
-        <w:t>message-struct.interfaz.ts</w:t>
-      </w:r>
-      <w:proofErr w:type="spellEnd"/>
+        <w:t>“dashboard/interfaces/message-struct.interfaz.ts</w:t>
+      </w:r>
     </w:p>
     <w:p>
       <w:pPr>
@@ -6716,21 +6612,8 @@
         <w:spacing w:after="0"/>
       </w:pPr>
       <w:r>
-        <w:t xml:space="preserve">Instalamos </w:t>
-      </w:r>
-      <w:proofErr w:type="spellStart"/>
-      <w:r>
-        <w:t>libreria</w:t>
-      </w:r>
-      <w:proofErr w:type="spellEnd"/>
-      <w:r>
-        <w:t xml:space="preserve"> para encriptar datos en loca </w:t>
-      </w:r>
-      <w:proofErr w:type="spellStart"/>
-      <w:r>
-        <w:t>storage</w:t>
-      </w:r>
-      <w:proofErr w:type="spellEnd"/>
+        <w:t>Instalamos libreria para encriptar datos en loca storage</w:t>
+      </w:r>
     </w:p>
     <w:p>
       <w:pPr>
@@ -6743,23 +6626,7 @@
         <w:tab/>
       </w:r>
       <w:r>
-        <w:t xml:space="preserve"> &gt; </w:t>
-      </w:r>
-      <w:proofErr w:type="spellStart"/>
-      <w:r>
-        <w:t>npm</w:t>
-      </w:r>
-      <w:proofErr w:type="spellEnd"/>
-      <w:r>
-        <w:t xml:space="preserve"> i --</w:t>
-      </w:r>
-      <w:proofErr w:type="spellStart"/>
-      <w:r>
-        <w:t>save-dev</w:t>
-      </w:r>
-      <w:proofErr w:type="spellEnd"/>
-      <w:r>
-        <w:t xml:space="preserve"> @types/crypto-js</w:t>
+        <w:t xml:space="preserve"> &gt; npm i --save-dev @types/crypto-js</w:t>
       </w:r>
     </w:p>
     <w:p>
@@ -6780,29 +6647,8 @@
         <w:t>a</w:t>
       </w:r>
       <w:r>
-        <w:t xml:space="preserve"> </w:t>
-      </w:r>
-      <w:proofErr w:type="spellStart"/>
-      <w:r>
-        <w:t>secret</w:t>
-      </w:r>
-      <w:proofErr w:type="spellEnd"/>
-      <w:r>
-        <w:t xml:space="preserve"> </w:t>
-      </w:r>
-      <w:proofErr w:type="spellStart"/>
-      <w:r>
-        <w:t>key</w:t>
-      </w:r>
-      <w:proofErr w:type="spellEnd"/>
-      <w:r>
-        <w:t xml:space="preserve"> en el </w:t>
-      </w:r>
-      <w:proofErr w:type="spellStart"/>
-      <w:r>
-        <w:t>environment</w:t>
-      </w:r>
-      <w:proofErr w:type="spellEnd"/>
+        <w:t xml:space="preserve"> secret key en el environment</w:t>
+      </w:r>
     </w:p>
     <w:p>
       <w:pPr>
@@ -6816,15 +6662,7 @@
         <w:tab/>
       </w:r>
       <w:r>
-        <w:t>SECRET_KEY_CRYPTO: '3*U{m1q#t$&gt;.I!/&lt;0/^NXe"|6...</w:t>
-      </w:r>
-      <w:proofErr w:type="spellStart"/>
-      <w:r>
-        <w:t>gE</w:t>
-      </w:r>
-      <w:proofErr w:type="spellEnd"/>
-      <w:r>
-        <w:t>',</w:t>
+        <w:t>SECRET_KEY_CRYPTO: '3*U{m1q#t$&gt;.I!/&lt;0/^NXe"|6...gE',</w:t>
       </w:r>
     </w:p>
     <w:p>
@@ -6833,23 +6671,7 @@
         <w:ind w:firstLine="708"/>
       </w:pPr>
       <w:r>
-        <w:t xml:space="preserve">En </w:t>
-      </w:r>
-      <w:proofErr w:type="spellStart"/>
-      <w:r>
-        <w:t>shared</w:t>
-      </w:r>
-      <w:proofErr w:type="spellEnd"/>
-      <w:r>
-        <w:t>/</w:t>
-      </w:r>
-      <w:proofErr w:type="spellStart"/>
-      <w:r>
-        <w:t>classes</w:t>
-      </w:r>
-      <w:proofErr w:type="spellEnd"/>
-      <w:r>
-        <w:t xml:space="preserve"> creamos dos clases de nombre data-decrypt.js y data-encrypt.js </w:t>
+        <w:t xml:space="preserve">En shared/classes creamos dos clases de nombre data-decrypt.js y data-encrypt.js </w:t>
       </w:r>
       <w:r>
         <w:t>las cuales serán instanciadas desde los componentes o servicios que las requieran</w:t>
@@ -6862,126 +6684,59 @@
     </w:p>
     <w:p>
       <w:r>
-        <w:t xml:space="preserve">En </w:t>
-      </w:r>
-      <w:proofErr w:type="spellStart"/>
-      <w:r>
-        <w:t>shared</w:t>
-      </w:r>
-      <w:proofErr w:type="spellEnd"/>
-      <w:r>
-        <w:t xml:space="preserve">/interfaces generamos una interfaz genérica que será usada para que el servicio comunique la respuesta a la pagina o componente con los atributos </w:t>
-      </w:r>
-      <w:proofErr w:type="spellStart"/>
-      <w:r>
-        <w:t>message</w:t>
-      </w:r>
-      <w:proofErr w:type="spellEnd"/>
+        <w:t>En shared/interfaces generamos una interfaz genérica que será usada para que el servicio comunique la respuesta a la pagina o componente con los atributos message y success</w:t>
+      </w:r>
+    </w:p>
+    <w:p/>
+    <w:p>
+      <w:pPr>
+        <w:spacing w:after="0"/>
+      </w:pPr>
+      <w:r>
+        <w:lastRenderedPageBreak/>
+        <w:t>Creamos en shared/components/data</w:t>
+      </w:r>
+      <w:r>
+        <w:t>taxpayer</w:t>
+      </w:r>
+      <w:r>
+        <w:t xml:space="preserve">/ los componentes </w:t>
+      </w:r>
+      <w:r>
+        <w:t>taxpayerDatacontact</w:t>
+      </w:r>
+      <w:r>
+        <w:t xml:space="preserve">, </w:t>
+      </w:r>
+      <w:r>
+        <w:t>taxpayer</w:t>
+      </w:r>
+      <w:r>
+        <w:t>RecurrentContrib</w:t>
+      </w:r>
       <w:r>
         <w:t xml:space="preserve"> y </w:t>
       </w:r>
-      <w:proofErr w:type="spellStart"/>
-      <w:r>
-        <w:t>success</w:t>
-      </w:r>
-      <w:proofErr w:type="spellEnd"/>
-    </w:p>
-    <w:p/>
+      <w:r>
+        <w:rPr>
+          <w:color w:val="FF0000"/>
+        </w:rPr>
+        <w:t>taxpayerPass</w:t>
+      </w:r>
+      <w:r>
+        <w:t xml:space="preserve">  mismos que serán ocupados en el modulo de registro de usuarios y cuando se va a facturar sin un registro</w:t>
+      </w:r>
+      <w:r>
+        <w:t xml:space="preserve"> </w:t>
+      </w:r>
+    </w:p>
     <w:p>
       <w:pPr>
         <w:spacing w:after="0"/>
       </w:pPr>
       <w:r>
-        <w:lastRenderedPageBreak/>
-        <w:t xml:space="preserve">Creamos en </w:t>
-      </w:r>
-      <w:proofErr w:type="spellStart"/>
-      <w:r>
-        <w:t>shared</w:t>
-      </w:r>
-      <w:proofErr w:type="spellEnd"/>
-      <w:r>
-        <w:t>/</w:t>
-      </w:r>
-      <w:proofErr w:type="spellStart"/>
-      <w:r>
-        <w:t>components</w:t>
-      </w:r>
-      <w:proofErr w:type="spellEnd"/>
-      <w:r>
-        <w:t>/</w:t>
-      </w:r>
-      <w:proofErr w:type="spellStart"/>
-      <w:r>
-        <w:t>data</w:t>
-      </w:r>
-      <w:r>
-        <w:t>taxpayer</w:t>
-      </w:r>
-      <w:proofErr w:type="spellEnd"/>
-      <w:r>
-        <w:t xml:space="preserve">/ los componentes </w:t>
-      </w:r>
-      <w:proofErr w:type="spellStart"/>
-      <w:r>
-        <w:t>taxpayerDatacontact</w:t>
-      </w:r>
-      <w:proofErr w:type="spellEnd"/>
-      <w:r>
-        <w:t xml:space="preserve">, </w:t>
-      </w:r>
-      <w:proofErr w:type="spellStart"/>
-      <w:r>
-        <w:t>taxpayer</w:t>
-      </w:r>
-      <w:r>
-        <w:t>RecurrentContrib</w:t>
-      </w:r>
-      <w:proofErr w:type="spellEnd"/>
-      <w:r>
-        <w:t xml:space="preserve"> y </w:t>
-      </w:r>
-      <w:proofErr w:type="spellStart"/>
-      <w:r>
-        <w:rPr>
-          <w:color w:val="FF0000"/>
-        </w:rPr>
-        <w:t>taxpayer</w:t>
-      </w:r>
-      <w:r>
-        <w:rPr>
-          <w:color w:val="FF0000"/>
-        </w:rPr>
-        <w:t>Pass</w:t>
-      </w:r>
-      <w:proofErr w:type="spellEnd"/>
-      <w:r>
-        <w:t xml:space="preserve">  mismos que serán ocupados en el modulo de registro de usuarios y cuando se va a facturar sin un registro</w:t>
-      </w:r>
-      <w:r>
-        <w:t xml:space="preserve"> </w:t>
-      </w:r>
-    </w:p>
-    <w:p>
-      <w:pPr>
-        <w:spacing w:after="0"/>
-      </w:pPr>
-      <w:r>
-        <w:t xml:space="preserve">* ya se creo el </w:t>
-      </w:r>
-      <w:proofErr w:type="spellStart"/>
-      <w:r>
-        <w:t>taxpayer-daata.component</w:t>
-      </w:r>
-      <w:proofErr w:type="spellEnd"/>
-      <w:r>
-        <w:t xml:space="preserve"> que contiene los datos generales del </w:t>
-      </w:r>
-      <w:proofErr w:type="spellStart"/>
-      <w:r>
-        <w:t>uasuario</w:t>
-      </w:r>
-      <w:proofErr w:type="spellEnd"/>
+        <w:t>* ya se creo el taxpayer-daata.component que contiene los datos generales del uasuario</w:t>
+      </w:r>
     </w:p>
     <w:p>
       <w:pPr>
@@ -6993,48 +6748,8 @@
         <w:t>&gt;</w:t>
       </w:r>
       <w:r>
-        <w:t xml:space="preserve"> </w:t>
-      </w:r>
-      <w:r>
-        <w:t xml:space="preserve">ng g c </w:t>
-      </w:r>
-      <w:proofErr w:type="spellStart"/>
-      <w:r>
-        <w:t>shared</w:t>
-      </w:r>
-      <w:proofErr w:type="spellEnd"/>
-      <w:r>
-        <w:t>/</w:t>
-      </w:r>
-      <w:proofErr w:type="spellStart"/>
-      <w:r>
-        <w:t>components</w:t>
-      </w:r>
-      <w:proofErr w:type="spellEnd"/>
-      <w:r>
-        <w:t>/</w:t>
-      </w:r>
-      <w:proofErr w:type="spellStart"/>
-      <w:r>
-        <w:t>datataxpayer</w:t>
-      </w:r>
-      <w:proofErr w:type="spellEnd"/>
-      <w:r>
-        <w:t>/</w:t>
-      </w:r>
-      <w:proofErr w:type="spellStart"/>
-      <w:r>
-        <w:t>taxpayerDatacontact</w:t>
-      </w:r>
-      <w:proofErr w:type="spellEnd"/>
-      <w:r>
-        <w:t xml:space="preserve"> --</w:t>
-      </w:r>
-      <w:proofErr w:type="spellStart"/>
-      <w:r>
-        <w:t>skip-tests</w:t>
-      </w:r>
-      <w:proofErr w:type="spellEnd"/>
+        <w:t xml:space="preserve"> ng g c shared/components/datataxpayer/taxpayerDatacontact --skip-tests</w:t>
+      </w:r>
       <w:r>
         <w:t xml:space="preserve"> </w:t>
       </w:r>
@@ -7049,54 +6764,14 @@
         <w:t>&gt;</w:t>
       </w:r>
       <w:r>
-        <w:t xml:space="preserve"> </w:t>
-      </w:r>
-      <w:r>
-        <w:t xml:space="preserve">ng g c </w:t>
-      </w:r>
-      <w:proofErr w:type="spellStart"/>
-      <w:r>
-        <w:t>shared</w:t>
-      </w:r>
-      <w:proofErr w:type="spellEnd"/>
-      <w:r>
-        <w:t>/</w:t>
-      </w:r>
-      <w:proofErr w:type="spellStart"/>
-      <w:r>
-        <w:t>components</w:t>
-      </w:r>
-      <w:proofErr w:type="spellEnd"/>
-      <w:r>
-        <w:t>/</w:t>
-      </w:r>
-      <w:proofErr w:type="spellStart"/>
-      <w:r>
-        <w:t>datataxpayer</w:t>
-      </w:r>
-      <w:proofErr w:type="spellEnd"/>
-      <w:r>
-        <w:t>/</w:t>
-      </w:r>
-      <w:proofErr w:type="spellStart"/>
-      <w:r>
-        <w:t>taxpayerRecurrent</w:t>
-      </w:r>
-      <w:r>
-        <w:t>c</w:t>
-      </w:r>
-      <w:r>
-        <w:t>ontrib</w:t>
-      </w:r>
-      <w:proofErr w:type="spellEnd"/>
-      <w:r>
-        <w:t xml:space="preserve"> --</w:t>
-      </w:r>
-      <w:proofErr w:type="spellStart"/>
-      <w:r>
-        <w:t>skip-tests</w:t>
-      </w:r>
-      <w:proofErr w:type="spellEnd"/>
+        <w:t xml:space="preserve"> ng g c shared/components/datataxpayer/</w:t>
+      </w:r>
+      <w:r>
+        <w:t>taxpayerRecurrentcontrib</w:t>
+      </w:r>
+      <w:r>
+        <w:t xml:space="preserve"> --skip-tests</w:t>
+      </w:r>
     </w:p>
     <w:p>
       <w:r>
@@ -7104,48 +6779,84 @@
         <w:t xml:space="preserve">        &gt;</w:t>
       </w:r>
       <w:r>
-        <w:t xml:space="preserve"> </w:t>
-      </w:r>
-      <w:r>
-        <w:t xml:space="preserve">ng g c </w:t>
-      </w:r>
-      <w:proofErr w:type="spellStart"/>
-      <w:r>
-        <w:t>shared</w:t>
-      </w:r>
-      <w:proofErr w:type="spellEnd"/>
-      <w:r>
-        <w:t>/</w:t>
-      </w:r>
-      <w:proofErr w:type="spellStart"/>
-      <w:r>
-        <w:t>components</w:t>
-      </w:r>
-      <w:proofErr w:type="spellEnd"/>
-      <w:r>
-        <w:t>/</w:t>
-      </w:r>
-      <w:proofErr w:type="spellStart"/>
-      <w:r>
-        <w:t>datataxpayer</w:t>
-      </w:r>
-      <w:proofErr w:type="spellEnd"/>
-      <w:r>
-        <w:t>/</w:t>
-      </w:r>
-      <w:proofErr w:type="spellStart"/>
-      <w:r>
-        <w:t>taxpayerPass</w:t>
-      </w:r>
-      <w:proofErr w:type="spellEnd"/>
-      <w:r>
-        <w:t xml:space="preserve"> --</w:t>
-      </w:r>
-      <w:proofErr w:type="spellStart"/>
-      <w:r>
-        <w:t>skip-tests</w:t>
-      </w:r>
-      <w:proofErr w:type="spellEnd"/>
+        <w:t xml:space="preserve"> ng g c shared/components/datataxpayer/taxpayerPass --skip-tests</w:t>
+      </w:r>
+    </w:p>
+    <w:p/>
+    <w:p>
+      <w:r>
+        <w:t>Crear las interfaces para manejo de datos de tipo emailList, phonelist, taxList, vehicleList y conssesionList, todas estas en auth/interfaces y agregamos los atributos que coicidan con el Back-End</w:t>
+      </w:r>
+    </w:p>
+    <w:p>
+      <w:r>
+        <w:tab/>
+        <w:t>&gt;</w:t>
+      </w:r>
+      <w:r>
+        <w:t>ng g i auth/interfaces/register-user/emailUSerStruct.interfaz</w:t>
+      </w:r>
+    </w:p>
+    <w:p>
+      <w:r>
+        <w:tab/>
+        <w:t>&gt;</w:t>
+      </w:r>
+      <w:r>
+        <w:t>ng g i auth/interfaces/register-user/phoneUSerStruct.interfaz</w:t>
+      </w:r>
+    </w:p>
+    <w:p>
+      <w:r>
+        <w:tab/>
+        <w:t>&gt;</w:t>
+      </w:r>
+      <w:r>
+        <w:t>ng g i auth/interfaces/register-user/TaxUSerStruct.interfaz</w:t>
+      </w:r>
+    </w:p>
+    <w:p>
+      <w:r>
+        <w:tab/>
+        <w:t>&gt;</w:t>
+      </w:r>
+      <w:r>
+        <w:t>ng g i auth/interfaces/register-user/VehicleUSerStruct.interfaz</w:t>
+      </w:r>
+    </w:p>
+    <w:p>
+      <w:r>
+        <w:tab/>
+        <w:t>&gt;</w:t>
+      </w:r>
+      <w:r>
+        <w:t>ng g i auth/interfaces/register-user/concesionUSerStruct.interfaz</w:t>
+      </w:r>
+    </w:p>
+    <w:p>
+      <w:r>
+        <w:tab/>
+        <w:t>&gt;</w:t>
+      </w:r>
+      <w:r>
+        <w:t>ng g i auth/interfaces/register-user/</w:t>
+      </w:r>
+      <w:r>
+        <w:t>register</w:t>
+      </w:r>
+      <w:r>
+        <w:t>UserStruct.interfaz</w:t>
+      </w:r>
+    </w:p>
+    <w:p>
+      <w:r>
+        <w:t>Para los componentes que usan tipo de contacto creamos arreglos en JSON para el consumo de esta info shared/data/  “tipo_contacto.json”</w:t>
+      </w:r>
+    </w:p>
+    <w:p>
+      <w:r>
+        <w:t>Generamos la validaciones en taxpayer-datacontact</w:t>
+      </w:r>
     </w:p>
     <w:p/>
     <w:p>
@@ -7934,6 +7645,7 @@
   <w:style w:type="character" w:default="1" w:styleId="Fuentedeprrafopredeter">
     <w:name w:val="Default Paragraph Font"/>
     <w:uiPriority w:val="1"/>
+    <w:semiHidden/>
     <w:unhideWhenUsed/>
   </w:style>
   <w:style w:type="table" w:default="1" w:styleId="Tablanormal">

</xml_diff>

<commit_message>
Espresion regular para validar password en taxpayer-pass
</commit_message>
<xml_diff>
--- a/Buzon_Tributario_Web.docx
+++ b/Buzon_Tributario_Web.docx
@@ -6855,7 +6855,35 @@
     </w:p>
     <w:p>
       <w:r>
-        <w:t>Generamos la validaciones en taxpayer-datacontact</w:t>
+        <w:t xml:space="preserve">Generamos </w:t>
+      </w:r>
+      <w:r>
+        <w:t>las validaciones</w:t>
+      </w:r>
+      <w:r>
+        <w:t xml:space="preserve"> en taxpayer-datacontact</w:t>
+      </w:r>
+      <w:r>
+        <w:t xml:space="preserve"> .- Checar este archivo se manejaron validaciones mas especializadas</w:t>
+      </w:r>
+    </w:p>
+    <w:p>
+      <w:r>
+        <w:t xml:space="preserve">Generamos servicio encargado de las validaciones dashboard/services </w:t>
+      </w:r>
+    </w:p>
+    <w:p>
+      <w:r>
+        <w:tab/>
+        <w:t>&gt;</w:t>
+      </w:r>
+      <w:r>
+        <w:t>ng g i auth/interfaces/register-user/generalUserStruct.interfaz</w:t>
+      </w:r>
+    </w:p>
+    <w:p>
+      <w:r>
+        <w:t>Se genero en taxpayer-pass expresión regular para validar un password</w:t>
       </w:r>
     </w:p>
     <w:p/>
@@ -6899,6 +6927,7 @@
     <w:p/>
     <w:p>
       <w:r>
+        <w:lastRenderedPageBreak/>
         <w:tab/>
       </w:r>
     </w:p>

</xml_diff>

<commit_message>
Se finalizó todo el proceso de pago con Refrendo, falta evaluar otros módulos
</commit_message>
<xml_diff>
--- a/Buzon_Tributario_Web.docx
+++ b/Buzon_Tributario_Web.docx
@@ -10212,25 +10212,7 @@
           <w:bdr w:val="none" w:sz="0" w:space="0" w:color="auto" w:frame="1"/>
           <w:lang w:val="en-US"/>
         </w:rPr>
-        <w:t xml:space="preserve"> </w:t>
-      </w:r>
-      <w:proofErr w:type="spellStart"/>
-      <w:r>
-        <w:rPr>
-          <w:rFonts w:ascii="inherit" w:hAnsi="inherit"/>
-          <w:bdr w:val="none" w:sz="0" w:space="0" w:color="auto" w:frame="1"/>
-          <w:lang w:val="en-US"/>
-        </w:rPr>
-        <w:t>i</w:t>
-      </w:r>
-      <w:proofErr w:type="spellEnd"/>
-      <w:r>
-        <w:rPr>
-          <w:rFonts w:ascii="inherit" w:hAnsi="inherit"/>
-          <w:bdr w:val="none" w:sz="0" w:space="0" w:color="auto" w:frame="1"/>
-          <w:lang w:val="en-US"/>
-        </w:rPr>
-        <w:t xml:space="preserve"> moment</w:t>
+        <w:t xml:space="preserve"> i moment</w:t>
       </w:r>
     </w:p>
     <w:p>
@@ -12352,12 +12334,274 @@
     </w:p>
     <w:p>
       <w:r>
+        <w:t xml:space="preserve">Crear clase para generar la póliza </w:t>
+      </w:r>
+      <w:proofErr w:type="spellStart"/>
+      <w:r>
+        <w:t>dashboar</w:t>
+      </w:r>
+      <w:proofErr w:type="spellEnd"/>
+      <w:r>
+        <w:t>/</w:t>
+      </w:r>
+      <w:proofErr w:type="spellStart"/>
+      <w:r>
+        <w:t>classes</w:t>
+      </w:r>
+      <w:proofErr w:type="spellEnd"/>
+      <w:r>
+        <w:t>/</w:t>
+      </w:r>
+      <w:proofErr w:type="spellStart"/>
+      <w:r>
+        <w:t>generatePolicy</w:t>
+      </w:r>
+      <w:proofErr w:type="spellEnd"/>
+    </w:p>
+    <w:p>
+      <w:r>
+        <w:tab/>
+        <w:t>&gt;</w:t>
+      </w:r>
+      <w:r>
+        <w:t xml:space="preserve">ng g cl </w:t>
+      </w:r>
+      <w:proofErr w:type="spellStart"/>
+      <w:r>
+        <w:t>dashboard</w:t>
+      </w:r>
+      <w:proofErr w:type="spellEnd"/>
+      <w:r>
+        <w:t>/</w:t>
+      </w:r>
+      <w:proofErr w:type="spellStart"/>
+      <w:r>
+        <w:t>classes</w:t>
+      </w:r>
+      <w:proofErr w:type="spellEnd"/>
+      <w:r>
+        <w:t>/</w:t>
+      </w:r>
+      <w:proofErr w:type="spellStart"/>
+      <w:r>
+        <w:t>generatePolicy</w:t>
+      </w:r>
+      <w:proofErr w:type="spellEnd"/>
+      <w:r>
+        <w:t xml:space="preserve"> </w:t>
+      </w:r>
+    </w:p>
+    <w:p>
+      <w:pPr>
+        <w:rPr>
+          <w:color w:val="FF0000"/>
+        </w:rPr>
+      </w:pPr>
+      <w:proofErr w:type="spellStart"/>
+      <w:r>
+        <w:rPr>
+          <w:color w:val="FF0000"/>
+        </w:rPr>
+        <w:t>Cramos</w:t>
+      </w:r>
+      <w:proofErr w:type="spellEnd"/>
+      <w:r>
+        <w:rPr>
+          <w:color w:val="FF0000"/>
+        </w:rPr>
+        <w:t xml:space="preserve"> una clase para el manejo de mensajes</w:t>
+      </w:r>
+    </w:p>
+    <w:p>
+      <w:pPr>
+        <w:rPr>
+          <w:color w:val="FF0000"/>
+        </w:rPr>
+      </w:pPr>
+      <w:r>
+        <w:rPr>
+          <w:color w:val="FF0000"/>
+        </w:rPr>
+        <w:tab/>
+        <w:t>&gt;</w:t>
+      </w:r>
+      <w:r>
+        <w:rPr>
+          <w:color w:val="FF0000"/>
+        </w:rPr>
+        <w:t xml:space="preserve">ng g </w:t>
+      </w:r>
+      <w:proofErr w:type="spellStart"/>
+      <w:r>
+        <w:rPr>
+          <w:color w:val="FF0000"/>
+        </w:rPr>
+        <w:t>cl</w:t>
+      </w:r>
+      <w:proofErr w:type="spellEnd"/>
+      <w:r>
+        <w:rPr>
+          <w:color w:val="FF0000"/>
+        </w:rPr>
+        <w:t xml:space="preserve"> </w:t>
+      </w:r>
+      <w:proofErr w:type="spellStart"/>
+      <w:r>
+        <w:rPr>
+          <w:color w:val="FF0000"/>
+        </w:rPr>
+        <w:t>shared</w:t>
+      </w:r>
+      <w:proofErr w:type="spellEnd"/>
+      <w:r>
+        <w:rPr>
+          <w:color w:val="FF0000"/>
+        </w:rPr>
+        <w:t>/</w:t>
+      </w:r>
+      <w:proofErr w:type="spellStart"/>
+      <w:r>
+        <w:rPr>
+          <w:color w:val="FF0000"/>
+        </w:rPr>
+        <w:t>classes</w:t>
+      </w:r>
+      <w:proofErr w:type="spellEnd"/>
+      <w:r>
+        <w:rPr>
+          <w:color w:val="FF0000"/>
+        </w:rPr>
+        <w:t>/</w:t>
+      </w:r>
+      <w:proofErr w:type="spellStart"/>
+      <w:r>
+        <w:rPr>
+          <w:color w:val="FF0000"/>
+        </w:rPr>
+        <w:t>messagesControl</w:t>
+      </w:r>
+      <w:proofErr w:type="spellEnd"/>
+    </w:p>
+    <w:p>
+      <w:r>
+        <w:t xml:space="preserve">Creamos el </w:t>
+      </w:r>
+      <w:proofErr w:type="spellStart"/>
+      <w:r>
+        <w:t>Controller</w:t>
+      </w:r>
+      <w:proofErr w:type="spellEnd"/>
+      <w:r>
+        <w:t xml:space="preserve"> </w:t>
+      </w:r>
+      <w:proofErr w:type="spellStart"/>
+      <w:r>
+        <w:t>DatosContribuyente</w:t>
+      </w:r>
+      <w:proofErr w:type="spellEnd"/>
+      <w:r>
+        <w:t xml:space="preserve">. Este será usado en el caso de que el </w:t>
+      </w:r>
+      <w:proofErr w:type="spellStart"/>
+      <w:r>
+        <w:t>usario</w:t>
+      </w:r>
+      <w:proofErr w:type="spellEnd"/>
+      <w:r>
+        <w:t xml:space="preserve"> no este </w:t>
+      </w:r>
+      <w:proofErr w:type="spellStart"/>
+      <w:r>
+        <w:t>logueado</w:t>
+      </w:r>
+      <w:proofErr w:type="spellEnd"/>
+      <w:r>
+        <w:t xml:space="preserve"> </w:t>
+      </w:r>
+      <w:proofErr w:type="spellStart"/>
+      <w:r>
+        <w:t>dashboar</w:t>
+      </w:r>
+      <w:proofErr w:type="spellEnd"/>
+      <w:r>
+        <w:t>/</w:t>
+      </w:r>
+      <w:proofErr w:type="spellStart"/>
+      <w:r>
+        <w:t>components</w:t>
+      </w:r>
+      <w:proofErr w:type="spellEnd"/>
+      <w:r>
+        <w:t>/</w:t>
+      </w:r>
+      <w:proofErr w:type="spellStart"/>
+      <w:r>
+        <w:t>taxPayerData</w:t>
+      </w:r>
+      <w:proofErr w:type="spellEnd"/>
+      <w:r>
+        <w:t xml:space="preserve"> y generamos su ruta para ser </w:t>
+      </w:r>
+      <w:proofErr w:type="spellStart"/>
+      <w:r>
+        <w:t>accesado</w:t>
+      </w:r>
+      <w:proofErr w:type="spellEnd"/>
+    </w:p>
+    <w:p>
+      <w:r>
+        <w:tab/>
+        <w:t>&gt;</w:t>
+      </w:r>
+      <w:r>
+        <w:t xml:space="preserve">ng g c </w:t>
+      </w:r>
+      <w:proofErr w:type="spellStart"/>
+      <w:r>
+        <w:t>dashboard</w:t>
+      </w:r>
+      <w:proofErr w:type="spellEnd"/>
+      <w:r>
+        <w:t>/</w:t>
+      </w:r>
+      <w:proofErr w:type="spellStart"/>
+      <w:r>
+        <w:t>components</w:t>
+      </w:r>
+      <w:proofErr w:type="spellEnd"/>
+      <w:r>
+        <w:t>/</w:t>
+      </w:r>
+      <w:proofErr w:type="spellStart"/>
+      <w:r>
+        <w:t>taxPayerData</w:t>
+      </w:r>
+      <w:proofErr w:type="spellEnd"/>
+      <w:r>
+        <w:t xml:space="preserve"> --</w:t>
+      </w:r>
+      <w:proofErr w:type="spellStart"/>
+      <w:r>
+        <w:t>skip-tests</w:t>
+      </w:r>
+      <w:proofErr w:type="spellEnd"/>
+    </w:p>
+    <w:p>
+      <w:pPr>
+        <w:rPr>
+          <w:color w:val="FF0000"/>
+        </w:rPr>
+      </w:pPr>
+    </w:p>
+    <w:p>
+      <w:r>
         <w:tab/>
       </w:r>
     </w:p>
     <w:p/>
     <w:p>
       <w:r>
+        <w:lastRenderedPageBreak/>
         <w:t>**</w:t>
       </w:r>
       <w:r>
@@ -12396,7 +12640,6 @@
     <w:p/>
     <w:p>
       <w:r>
-        <w:lastRenderedPageBreak/>
         <w:tab/>
       </w:r>
     </w:p>

</xml_diff>

<commit_message>
Se modificaron y agregaron componentes en el modulo de TaxPayer RecurrentContrib
</commit_message>
<xml_diff>
--- a/Buzon_Tributario_Web.docx
+++ b/Buzon_Tributario_Web.docx
@@ -203,7 +203,15 @@
           <w:rFonts w:ascii="Arial" w:hAnsi="Arial" w:cs="Arial"/>
           <w:color w:val="000000"/>
         </w:rPr>
-        <w:t xml:space="preserve"> { </w:t>
+        <w:t xml:space="preserve"> </w:t>
+      </w:r>
+      <w:proofErr w:type="gramStart"/>
+      <w:r>
+        <w:rPr>
+          <w:rFonts w:ascii="Arial" w:hAnsi="Arial" w:cs="Arial"/>
+          <w:color w:val="000000"/>
+        </w:rPr>
+        <w:t xml:space="preserve">{ </w:t>
       </w:r>
       <w:proofErr w:type="spellStart"/>
       <w:r>
@@ -214,6 +222,7 @@
         <w:t>RouterModule</w:t>
       </w:r>
       <w:proofErr w:type="spellEnd"/>
+      <w:proofErr w:type="gramEnd"/>
       <w:r>
         <w:rPr>
           <w:rFonts w:ascii="Arial" w:hAnsi="Arial" w:cs="Arial"/>
@@ -458,7 +467,29 @@
           <w:szCs w:val="12"/>
           <w:lang w:val="en-US"/>
         </w:rPr>
-        <w:t>[ FONT ]*/</w:t>
+        <w:t xml:space="preserve">[ </w:t>
+      </w:r>
+      <w:proofErr w:type="gramStart"/>
+      <w:r>
+        <w:rPr>
+          <w:rFonts w:ascii="Arial" w:hAnsi="Arial" w:cs="Arial"/>
+          <w:color w:val="000000"/>
+          <w:sz w:val="12"/>
+          <w:szCs w:val="12"/>
+          <w:lang w:val="en-US"/>
+        </w:rPr>
+        <w:t>FONT ]</w:t>
+      </w:r>
+      <w:proofErr w:type="gramEnd"/>
+      <w:r>
+        <w:rPr>
+          <w:rFonts w:ascii="Arial" w:hAnsi="Arial" w:cs="Arial"/>
+          <w:color w:val="000000"/>
+          <w:sz w:val="12"/>
+          <w:szCs w:val="12"/>
+          <w:lang w:val="en-US"/>
+        </w:rPr>
+        <w:t>*/</w:t>
       </w:r>
     </w:p>
     <w:p>
@@ -1194,7 +1225,15 @@
         <w:spacing w:after="0"/>
       </w:pPr>
       <w:r>
-        <w:t xml:space="preserve">Para el manejo de arreglos  JSON, </w:t>
+        <w:t xml:space="preserve">Para el manejo de </w:t>
+      </w:r>
+      <w:proofErr w:type="gramStart"/>
+      <w:r>
+        <w:t>arreglos  JSON</w:t>
+      </w:r>
+      <w:proofErr w:type="gramEnd"/>
+      <w:r>
+        <w:t xml:space="preserve">, </w:t>
       </w:r>
       <w:r>
         <w:t>en "</w:t>
@@ -1252,6 +1291,7 @@
           <w:szCs w:val="20"/>
         </w:rPr>
       </w:pPr>
+      <w:proofErr w:type="gramStart"/>
       <w:r>
         <w:rPr>
           <w:rFonts w:ascii="Arial" w:hAnsi="Arial" w:cs="Arial"/>
@@ -1259,8 +1299,9 @@
           <w:sz w:val="20"/>
           <w:szCs w:val="20"/>
         </w:rPr>
-        <w:t xml:space="preserve">7,. </w:t>
-      </w:r>
+        <w:t>7,.</w:t>
+      </w:r>
+      <w:proofErr w:type="gramEnd"/>
       <w:r>
         <w:rPr>
           <w:rFonts w:ascii="Arial" w:hAnsi="Arial" w:cs="Arial"/>
@@ -1268,7 +1309,7 @@
           <w:sz w:val="20"/>
           <w:szCs w:val="20"/>
         </w:rPr>
-        <w:t>Manejo de e</w:t>
+        <w:t xml:space="preserve"> </w:t>
       </w:r>
       <w:r>
         <w:rPr>
@@ -1277,29 +1318,27 @@
           <w:sz w:val="20"/>
           <w:szCs w:val="20"/>
         </w:rPr>
-        <w:t>stilos</w:t>
-      </w:r>
-    </w:p>
-    <w:p>
-      <w:pPr>
+        <w:t>Manejo de e</w:t>
+      </w:r>
+      <w:r>
         <w:rPr>
           <w:rFonts w:ascii="Arial" w:hAnsi="Arial" w:cs="Arial"/>
           <w:color w:val="000000"/>
           <w:sz w:val="20"/>
           <w:szCs w:val="20"/>
         </w:rPr>
-      </w:pPr>
-      <w:r>
+        <w:t>stilos</w:t>
+      </w:r>
+    </w:p>
+    <w:p>
+      <w:pPr>
         <w:rPr>
           <w:rFonts w:ascii="Arial" w:hAnsi="Arial" w:cs="Arial"/>
           <w:color w:val="000000"/>
           <w:sz w:val="20"/>
           <w:szCs w:val="20"/>
         </w:rPr>
-        <w:tab/>
-        <w:t xml:space="preserve">ng </w:t>
-      </w:r>
-      <w:proofErr w:type="spellStart"/>
+      </w:pPr>
       <w:r>
         <w:rPr>
           <w:rFonts w:ascii="Arial" w:hAnsi="Arial" w:cs="Arial"/>
@@ -1307,9 +1346,10 @@
           <w:sz w:val="20"/>
           <w:szCs w:val="20"/>
         </w:rPr>
-        <w:t>add</w:t>
-      </w:r>
-      <w:proofErr w:type="spellEnd"/>
+        <w:tab/>
+        <w:t xml:space="preserve">ng </w:t>
+      </w:r>
+      <w:proofErr w:type="spellStart"/>
       <w:r>
         <w:rPr>
           <w:rFonts w:ascii="Arial" w:hAnsi="Arial" w:cs="Arial"/>
@@ -1317,6 +1357,16 @@
           <w:sz w:val="20"/>
           <w:szCs w:val="20"/>
         </w:rPr>
+        <w:t>add</w:t>
+      </w:r>
+      <w:proofErr w:type="spellEnd"/>
+      <w:r>
+        <w:rPr>
+          <w:rFonts w:ascii="Arial" w:hAnsi="Arial" w:cs="Arial"/>
+          <w:color w:val="000000"/>
+          <w:sz w:val="20"/>
+          <w:szCs w:val="20"/>
+        </w:rPr>
         <w:t xml:space="preserve"> @angular/material</w:t>
       </w:r>
     </w:p>
@@ -1358,6 +1408,7 @@
         </w:rPr>
       </w:pPr>
       <w:proofErr w:type="spellStart"/>
+      <w:proofErr w:type="gramStart"/>
       <w:r>
         <w:rPr>
           <w:lang w:val="en-US"/>
@@ -1365,6 +1416,7 @@
         <w:t>angular.json</w:t>
       </w:r>
       <w:proofErr w:type="spellEnd"/>
+      <w:proofErr w:type="gramEnd"/>
     </w:p>
     <w:p>
       <w:pPr>
@@ -1706,6 +1758,7 @@
         <w:t xml:space="preserve"> en </w:t>
       </w:r>
       <w:proofErr w:type="spellStart"/>
+      <w:proofErr w:type="gramStart"/>
       <w:r>
         <w:rPr>
           <w:rFonts w:ascii="Arial" w:hAnsi="Arial" w:cs="Arial"/>
@@ -1716,6 +1769,7 @@
         <w:t>tsconfig.json</w:t>
       </w:r>
       <w:proofErr w:type="spellEnd"/>
+      <w:proofErr w:type="gramEnd"/>
     </w:p>
     <w:p>
       <w:pPr>
@@ -2006,9 +2060,21 @@
           <w:szCs w:val="12"/>
           <w:lang w:val="en-US"/>
         </w:rPr>
-        <w:t>"@dashboard/*": ["./</w:t>
-      </w:r>
-      <w:proofErr w:type="spellStart"/>
+        <w:t>"@dashboard/*": [</w:t>
+      </w:r>
+      <w:proofErr w:type="gramStart"/>
+      <w:r>
+        <w:rPr>
+          <w:rFonts w:ascii="Arial" w:hAnsi="Arial" w:cs="Arial"/>
+          <w:color w:val="000000"/>
+          <w:sz w:val="12"/>
+          <w:szCs w:val="12"/>
+          <w:lang w:val="en-US"/>
+        </w:rPr>
+        <w:t>"./</w:t>
+      </w:r>
+      <w:proofErr w:type="spellStart"/>
+      <w:proofErr w:type="gramEnd"/>
       <w:r>
         <w:rPr>
           <w:rFonts w:ascii="Arial" w:hAnsi="Arial" w:cs="Arial"/>
@@ -2092,7 +2158,29 @@
           <w:lang w:val="en-US"/>
         </w:rPr>
         <w:tab/>
-        <w:t xml:space="preserve"> "@auth/*":   ["./</w:t>
+        <w:t xml:space="preserve"> "@auth/*":</w:t>
+      </w:r>
+      <w:proofErr w:type="gramStart"/>
+      <w:r>
+        <w:rPr>
+          <w:rFonts w:ascii="Arial" w:hAnsi="Arial" w:cs="Arial"/>
+          <w:color w:val="000000"/>
+          <w:sz w:val="12"/>
+          <w:szCs w:val="12"/>
+          <w:lang w:val="en-US"/>
+        </w:rPr>
+        <w:t xml:space="preserve">   [</w:t>
+      </w:r>
+      <w:proofErr w:type="gramEnd"/>
+      <w:r>
+        <w:rPr>
+          <w:rFonts w:ascii="Arial" w:hAnsi="Arial" w:cs="Arial"/>
+          <w:color w:val="000000"/>
+          <w:sz w:val="12"/>
+          <w:szCs w:val="12"/>
+          <w:lang w:val="en-US"/>
+        </w:rPr>
+        <w:t>"./</w:t>
       </w:r>
       <w:proofErr w:type="spellStart"/>
       <w:r>
@@ -2178,9 +2266,21 @@
           <w:lang w:val="en-US"/>
         </w:rPr>
         <w:tab/>
-        <w:t xml:space="preserve"> "@environments/*": ["./</w:t>
-      </w:r>
-      <w:proofErr w:type="spellStart"/>
+        <w:t xml:space="preserve"> "@environments/*": [</w:t>
+      </w:r>
+      <w:proofErr w:type="gramStart"/>
+      <w:r>
+        <w:rPr>
+          <w:rFonts w:ascii="Arial" w:hAnsi="Arial" w:cs="Arial"/>
+          <w:color w:val="000000"/>
+          <w:sz w:val="12"/>
+          <w:szCs w:val="12"/>
+          <w:lang w:val="en-US"/>
+        </w:rPr>
+        <w:t>"./</w:t>
+      </w:r>
+      <w:proofErr w:type="spellStart"/>
+      <w:proofErr w:type="gramEnd"/>
       <w:r>
         <w:rPr>
           <w:rFonts w:ascii="Arial" w:hAnsi="Arial" w:cs="Arial"/>
@@ -2264,9 +2364,21 @@
           <w:lang w:val="en-US"/>
         </w:rPr>
         <w:tab/>
-        <w:t xml:space="preserve"> "@shared/*": ["./</w:t>
-      </w:r>
-      <w:proofErr w:type="spellStart"/>
+        <w:t xml:space="preserve"> "@shared/*": [</w:t>
+      </w:r>
+      <w:proofErr w:type="gramStart"/>
+      <w:r>
+        <w:rPr>
+          <w:rFonts w:ascii="Arial" w:hAnsi="Arial" w:cs="Arial"/>
+          <w:color w:val="000000"/>
+          <w:sz w:val="12"/>
+          <w:szCs w:val="12"/>
+          <w:lang w:val="en-US"/>
+        </w:rPr>
+        <w:t>"./</w:t>
+      </w:r>
+      <w:proofErr w:type="spellStart"/>
+      <w:proofErr w:type="gramEnd"/>
       <w:r>
         <w:rPr>
           <w:rFonts w:ascii="Arial" w:hAnsi="Arial" w:cs="Arial"/>
@@ -2444,7 +2556,17 @@
           <w:sz w:val="12"/>
           <w:szCs w:val="12"/>
         </w:rPr>
-        <w:t xml:space="preserve"> { </w:t>
+        <w:t xml:space="preserve"> </w:t>
+      </w:r>
+      <w:proofErr w:type="gramStart"/>
+      <w:r>
+        <w:rPr>
+          <w:rFonts w:ascii="Arial" w:hAnsi="Arial" w:cs="Arial"/>
+          <w:color w:val="000000"/>
+          <w:sz w:val="12"/>
+          <w:szCs w:val="12"/>
+        </w:rPr>
+        <w:t xml:space="preserve">{ </w:t>
       </w:r>
       <w:proofErr w:type="spellStart"/>
       <w:r>
@@ -2457,6 +2579,7 @@
         <w:t>SidemenuComponent</w:t>
       </w:r>
       <w:proofErr w:type="spellEnd"/>
+      <w:proofErr w:type="gramEnd"/>
       <w:r>
         <w:rPr>
           <w:rFonts w:ascii="Arial" w:hAnsi="Arial" w:cs="Arial"/>
@@ -2598,6 +2721,7 @@
         <w:t xml:space="preserve">.- </w:t>
       </w:r>
       <w:proofErr w:type="spellStart"/>
+      <w:proofErr w:type="gramStart"/>
       <w:r>
         <w:rPr>
           <w:rFonts w:ascii="Arial" w:hAnsi="Arial" w:cs="Arial"/>
@@ -2605,9 +2729,9 @@
           <w:sz w:val="22"/>
           <w:szCs w:val="22"/>
         </w:rPr>
-        <w:t>app.router.ts</w:t>
-      </w:r>
-      <w:proofErr w:type="spellEnd"/>
+        <w:t>app.router</w:t>
+      </w:r>
+      <w:proofErr w:type="gramEnd"/>
       <w:r>
         <w:rPr>
           <w:rFonts w:ascii="Arial" w:hAnsi="Arial" w:cs="Arial"/>
@@ -2615,9 +2739,9 @@
           <w:sz w:val="22"/>
           <w:szCs w:val="22"/>
         </w:rPr>
-        <w:t xml:space="preserve"> -&gt; </w:t>
-      </w:r>
-      <w:proofErr w:type="spellStart"/>
+        <w:t>.ts</w:t>
+      </w:r>
+      <w:proofErr w:type="spellEnd"/>
       <w:r>
         <w:rPr>
           <w:rFonts w:ascii="Arial" w:hAnsi="Arial" w:cs="Arial"/>
@@ -2625,9 +2749,9 @@
           <w:sz w:val="22"/>
           <w:szCs w:val="22"/>
         </w:rPr>
-        <w:t>genweramos</w:t>
-      </w:r>
-      <w:proofErr w:type="spellEnd"/>
+        <w:t xml:space="preserve"> -&gt; </w:t>
+      </w:r>
+      <w:proofErr w:type="spellStart"/>
       <w:r>
         <w:rPr>
           <w:rFonts w:ascii="Arial" w:hAnsi="Arial" w:cs="Arial"/>
@@ -2635,8 +2759,9 @@
           <w:sz w:val="22"/>
           <w:szCs w:val="22"/>
         </w:rPr>
-        <w:t xml:space="preserve"> las</w:t>
-      </w:r>
+        <w:t>genweramos</w:t>
+      </w:r>
+      <w:proofErr w:type="spellEnd"/>
       <w:r>
         <w:rPr>
           <w:rFonts w:ascii="Arial" w:hAnsi="Arial" w:cs="Arial"/>
@@ -2644,6 +2769,15 @@
           <w:sz w:val="22"/>
           <w:szCs w:val="22"/>
         </w:rPr>
+        <w:t xml:space="preserve"> las</w:t>
+      </w:r>
+      <w:r>
+        <w:rPr>
+          <w:rFonts w:ascii="Arial" w:hAnsi="Arial" w:cs="Arial"/>
+          <w:color w:val="000000"/>
+          <w:sz w:val="22"/>
+          <w:szCs w:val="22"/>
+        </w:rPr>
         <w:t xml:space="preserve"> rutas </w:t>
       </w:r>
     </w:p>
@@ -3000,7 +3134,29 @@
           <w:szCs w:val="16"/>
           <w:lang w:val="en-US"/>
         </w:rPr>
-        <w:t xml:space="preserve">').then(c =&gt; </w:t>
+        <w:t>'</w:t>
+      </w:r>
+      <w:proofErr w:type="gramStart"/>
+      <w:r>
+        <w:rPr>
+          <w:rFonts w:ascii="Arial" w:hAnsi="Arial" w:cs="Arial"/>
+          <w:color w:val="000000"/>
+          <w:sz w:val="16"/>
+          <w:szCs w:val="16"/>
+          <w:lang w:val="en-US"/>
+        </w:rPr>
+        <w:t>).then</w:t>
+      </w:r>
+      <w:proofErr w:type="gramEnd"/>
+      <w:r>
+        <w:rPr>
+          <w:rFonts w:ascii="Arial" w:hAnsi="Arial" w:cs="Arial"/>
+          <w:color w:val="000000"/>
+          <w:sz w:val="16"/>
+          <w:szCs w:val="16"/>
+          <w:lang w:val="en-US"/>
+        </w:rPr>
+        <w:t xml:space="preserve">(c =&gt; </w:t>
       </w:r>
       <w:proofErr w:type="spellStart"/>
       <w:r>
@@ -3383,7 +3539,29 @@
           <w:szCs w:val="16"/>
           <w:lang w:val="en-US"/>
         </w:rPr>
-        <w:t xml:space="preserve">').then(c=&gt; </w:t>
+        <w:t>'</w:t>
+      </w:r>
+      <w:proofErr w:type="gramStart"/>
+      <w:r>
+        <w:rPr>
+          <w:rFonts w:ascii="Arial" w:hAnsi="Arial" w:cs="Arial"/>
+          <w:color w:val="000000"/>
+          <w:sz w:val="16"/>
+          <w:szCs w:val="16"/>
+          <w:lang w:val="en-US"/>
+        </w:rPr>
+        <w:t>).then</w:t>
+      </w:r>
+      <w:proofErr w:type="gramEnd"/>
+      <w:r>
+        <w:rPr>
+          <w:rFonts w:ascii="Arial" w:hAnsi="Arial" w:cs="Arial"/>
+          <w:color w:val="000000"/>
+          <w:sz w:val="16"/>
+          <w:szCs w:val="16"/>
+          <w:lang w:val="en-US"/>
+        </w:rPr>
+        <w:t xml:space="preserve">(c=&gt; </w:t>
       </w:r>
       <w:proofErr w:type="spellStart"/>
       <w:r>
@@ -4195,7 +4373,29 @@
           <w:szCs w:val="16"/>
           <w:lang w:val="en-US"/>
         </w:rPr>
-        <w:t xml:space="preserve">').then(c =&gt; </w:t>
+        <w:t>'</w:t>
+      </w:r>
+      <w:proofErr w:type="gramStart"/>
+      <w:r>
+        <w:rPr>
+          <w:rFonts w:ascii="Arial" w:hAnsi="Arial" w:cs="Arial"/>
+          <w:color w:val="000000"/>
+          <w:sz w:val="16"/>
+          <w:szCs w:val="16"/>
+          <w:lang w:val="en-US"/>
+        </w:rPr>
+        <w:t>).then</w:t>
+      </w:r>
+      <w:proofErr w:type="gramEnd"/>
+      <w:r>
+        <w:rPr>
+          <w:rFonts w:ascii="Arial" w:hAnsi="Arial" w:cs="Arial"/>
+          <w:color w:val="000000"/>
+          <w:sz w:val="16"/>
+          <w:szCs w:val="16"/>
+          <w:lang w:val="en-US"/>
+        </w:rPr>
+        <w:t xml:space="preserve">(c =&gt; </w:t>
       </w:r>
       <w:proofErr w:type="spellStart"/>
       <w:r>
@@ -4400,6 +4600,7 @@
         <w:t>refrendo</w:t>
       </w:r>
       <w:proofErr w:type="spellEnd"/>
+      <w:proofErr w:type="gramStart"/>
       <w:r>
         <w:rPr>
           <w:rFonts w:ascii="Arial" w:hAnsi="Arial" w:cs="Arial"/>
@@ -4422,6 +4623,7 @@
         <w:t>idConcepto</w:t>
       </w:r>
       <w:proofErr w:type="spellEnd"/>
+      <w:proofErr w:type="gramEnd"/>
       <w:r>
         <w:rPr>
           <w:rFonts w:ascii="Arial" w:hAnsi="Arial" w:cs="Arial"/>
@@ -5250,7 +5452,29 @@
           <w:szCs w:val="16"/>
           <w:lang w:val="en-US"/>
         </w:rPr>
-        <w:t xml:space="preserve"> =&gt; import('./dashboard/pages/not-found-page/not-found-page.component').then(c =&gt; </w:t>
+        <w:t xml:space="preserve"> =&gt; import('./dashboard/pages/not-found-page/not-found-page.component'</w:t>
+      </w:r>
+      <w:proofErr w:type="gramStart"/>
+      <w:r>
+        <w:rPr>
+          <w:rFonts w:ascii="Arial" w:hAnsi="Arial" w:cs="Arial"/>
+          <w:color w:val="000000"/>
+          <w:sz w:val="16"/>
+          <w:szCs w:val="16"/>
+          <w:lang w:val="en-US"/>
+        </w:rPr>
+        <w:t>).then</w:t>
+      </w:r>
+      <w:proofErr w:type="gramEnd"/>
+      <w:r>
+        <w:rPr>
+          <w:rFonts w:ascii="Arial" w:hAnsi="Arial" w:cs="Arial"/>
+          <w:color w:val="000000"/>
+          <w:sz w:val="16"/>
+          <w:szCs w:val="16"/>
+          <w:lang w:val="en-US"/>
+        </w:rPr>
+        <w:t xml:space="preserve">(c =&gt; </w:t>
       </w:r>
       <w:proofErr w:type="spellStart"/>
       <w:r>
@@ -5453,8 +5677,13 @@
         </w:rPr>
       </w:pPr>
       <w:proofErr w:type="spellStart"/>
-      <w:r>
-        <w:t>login.component.ts</w:t>
+      <w:proofErr w:type="gramStart"/>
+      <w:r>
+        <w:t>login.component</w:t>
+      </w:r>
+      <w:proofErr w:type="gramEnd"/>
+      <w:r>
+        <w:t>.ts</w:t>
       </w:r>
       <w:proofErr w:type="spellEnd"/>
       <w:r>
@@ -5500,6 +5729,7 @@
         </w:rPr>
       </w:pPr>
       <w:proofErr w:type="spellStart"/>
+      <w:proofErr w:type="gramStart"/>
       <w:r>
         <w:rPr>
           <w:rFonts w:ascii="Arial" w:hAnsi="Arial" w:cs="Arial"/>
@@ -5507,7 +5737,17 @@
           <w:sz w:val="22"/>
           <w:szCs w:val="22"/>
         </w:rPr>
-        <w:t>layout.component.ts</w:t>
+        <w:t>layout.component</w:t>
+      </w:r>
+      <w:proofErr w:type="gramEnd"/>
+      <w:r>
+        <w:rPr>
+          <w:rFonts w:ascii="Arial" w:hAnsi="Arial" w:cs="Arial"/>
+          <w:color w:val="000000"/>
+          <w:sz w:val="22"/>
+          <w:szCs w:val="22"/>
+        </w:rPr>
+        <w:t>.ts</w:t>
       </w:r>
       <w:proofErr w:type="spellEnd"/>
       <w:r>
@@ -5678,6 +5918,7 @@
         <w:tab/>
       </w:r>
       <w:proofErr w:type="spellStart"/>
+      <w:proofErr w:type="gramStart"/>
       <w:r>
         <w:rPr>
           <w:rFonts w:ascii="Arial" w:hAnsi="Arial" w:cs="Arial"/>
@@ -5696,9 +5937,9 @@
           <w:szCs w:val="20"/>
           <w:lang w:val="fr-FR"/>
         </w:rPr>
-        <w:t>nvironments.ts</w:t>
-      </w:r>
-      <w:proofErr w:type="spellEnd"/>
+        <w:t>nvironments</w:t>
+      </w:r>
+      <w:proofErr w:type="gramEnd"/>
       <w:r>
         <w:rPr>
           <w:rFonts w:ascii="Arial" w:hAnsi="Arial" w:cs="Arial"/>
@@ -5707,9 +5948,9 @@
           <w:szCs w:val="20"/>
           <w:lang w:val="fr-FR"/>
         </w:rPr>
-        <w:t xml:space="preserve"> y </w:t>
-      </w:r>
-      <w:proofErr w:type="spellStart"/>
+        <w:t>.ts</w:t>
+      </w:r>
+      <w:proofErr w:type="spellEnd"/>
       <w:r>
         <w:rPr>
           <w:rFonts w:ascii="Arial" w:hAnsi="Arial" w:cs="Arial"/>
@@ -5718,19 +5959,9 @@
           <w:szCs w:val="20"/>
           <w:lang w:val="fr-FR"/>
         </w:rPr>
-        <w:t>environments.prod.ts</w:t>
-      </w:r>
-      <w:proofErr w:type="spellEnd"/>
-    </w:p>
-    <w:p>
-      <w:pPr>
-        <w:rPr>
-          <w:rFonts w:ascii="Arial" w:hAnsi="Arial" w:cs="Arial"/>
-          <w:color w:val="000000"/>
-          <w:sz w:val="20"/>
-          <w:szCs w:val="20"/>
-        </w:rPr>
-      </w:pPr>
+        <w:t xml:space="preserve"> y </w:t>
+      </w:r>
+      <w:proofErr w:type="spellStart"/>
       <w:r>
         <w:rPr>
           <w:rFonts w:ascii="Arial" w:hAnsi="Arial" w:cs="Arial"/>
@@ -5739,39 +5970,29 @@
           <w:szCs w:val="20"/>
           <w:lang w:val="fr-FR"/>
         </w:rPr>
-        <w:tab/>
-      </w:r>
-      <w:r>
+        <w:t>environments.prod.ts</w:t>
+      </w:r>
+      <w:proofErr w:type="spellEnd"/>
+    </w:p>
+    <w:p>
+      <w:pPr>
         <w:rPr>
           <w:rFonts w:ascii="Arial" w:hAnsi="Arial" w:cs="Arial"/>
           <w:color w:val="000000"/>
           <w:sz w:val="20"/>
           <w:szCs w:val="20"/>
         </w:rPr>
-        <w:t xml:space="preserve">Editamos </w:t>
-      </w:r>
-      <w:proofErr w:type="spellStart"/>
+      </w:pPr>
       <w:r>
         <w:rPr>
           <w:rFonts w:ascii="Arial" w:hAnsi="Arial" w:cs="Arial"/>
           <w:color w:val="000000"/>
           <w:sz w:val="20"/>
           <w:szCs w:val="20"/>
-        </w:rPr>
-        <w:t>angular.json</w:t>
-      </w:r>
-      <w:proofErr w:type="spellEnd"/>
-    </w:p>
-    <w:p>
-      <w:pPr>
-        <w:spacing w:after="0"/>
-        <w:rPr>
-          <w:rFonts w:ascii="Arial" w:hAnsi="Arial" w:cs="Arial"/>
-          <w:color w:val="000000"/>
-          <w:sz w:val="12"/>
-          <w:szCs w:val="12"/>
-        </w:rPr>
-      </w:pPr>
+          <w:lang w:val="fr-FR"/>
+        </w:rPr>
+        <w:tab/>
+      </w:r>
       <w:r>
         <w:rPr>
           <w:rFonts w:ascii="Arial" w:hAnsi="Arial" w:cs="Arial"/>
@@ -5779,8 +6000,10 @@
           <w:sz w:val="20"/>
           <w:szCs w:val="20"/>
         </w:rPr>
-        <w:tab/>
-      </w:r>
+        <w:t xml:space="preserve">Editamos </w:t>
+      </w:r>
+      <w:proofErr w:type="spellStart"/>
+      <w:proofErr w:type="gramStart"/>
       <w:r>
         <w:rPr>
           <w:rFonts w:ascii="Arial" w:hAnsi="Arial" w:cs="Arial"/>
@@ -5788,6 +6011,37 @@
           <w:sz w:val="20"/>
           <w:szCs w:val="20"/>
         </w:rPr>
+        <w:t>angular.json</w:t>
+      </w:r>
+      <w:proofErr w:type="spellEnd"/>
+      <w:proofErr w:type="gramEnd"/>
+    </w:p>
+    <w:p>
+      <w:pPr>
+        <w:spacing w:after="0"/>
+        <w:rPr>
+          <w:rFonts w:ascii="Arial" w:hAnsi="Arial" w:cs="Arial"/>
+          <w:color w:val="000000"/>
+          <w:sz w:val="12"/>
+          <w:szCs w:val="12"/>
+        </w:rPr>
+      </w:pPr>
+      <w:r>
+        <w:rPr>
+          <w:rFonts w:ascii="Arial" w:hAnsi="Arial" w:cs="Arial"/>
+          <w:color w:val="000000"/>
+          <w:sz w:val="20"/>
+          <w:szCs w:val="20"/>
+        </w:rPr>
+        <w:tab/>
+      </w:r>
+      <w:r>
+        <w:rPr>
+          <w:rFonts w:ascii="Arial" w:hAnsi="Arial" w:cs="Arial"/>
+          <w:color w:val="000000"/>
+          <w:sz w:val="20"/>
+          <w:szCs w:val="20"/>
+        </w:rPr>
         <w:tab/>
       </w:r>
       <w:r>
@@ -5800,6 +6054,7 @@
         <w:t>“</w:t>
       </w:r>
       <w:proofErr w:type="spellStart"/>
+      <w:proofErr w:type="gramStart"/>
       <w:r>
         <w:rPr>
           <w:rFonts w:ascii="Arial" w:hAnsi="Arial" w:cs="Arial"/>
@@ -5819,6 +6074,7 @@
         </w:rPr>
         <w:t>”[</w:t>
       </w:r>
+      <w:proofErr w:type="gramEnd"/>
     </w:p>
     <w:p>
       <w:pPr>
@@ -5860,6 +6116,7 @@
         <w:t>hacienda_buzon</w:t>
       </w:r>
       <w:proofErr w:type="spellEnd"/>
+      <w:proofErr w:type="gramStart"/>
       <w:r>
         <w:rPr>
           <w:rFonts w:ascii="Arial" w:hAnsi="Arial" w:cs="Arial"/>
@@ -5869,6 +6126,7 @@
         </w:rPr>
         <w:t>…”{</w:t>
       </w:r>
+      <w:proofErr w:type="gramEnd"/>
     </w:p>
     <w:p>
       <w:pPr>
@@ -7063,9 +7321,9 @@
           <w:szCs w:val="20"/>
           <w:lang w:val="en-US"/>
         </w:rPr>
-        <w:t xml:space="preserve"> y  auth/interfaces/user-</w:t>
-      </w:r>
-      <w:proofErr w:type="spellStart"/>
+        <w:t xml:space="preserve"> </w:t>
+      </w:r>
+      <w:proofErr w:type="gramStart"/>
       <w:r>
         <w:rPr>
           <w:rFonts w:ascii="Arial" w:hAnsi="Arial" w:cs="Arial"/>
@@ -7074,12 +7332,10 @@
           <w:szCs w:val="20"/>
           <w:lang w:val="en-US"/>
         </w:rPr>
-        <w:t>struct.interface.ts</w:t>
-      </w:r>
-      <w:proofErr w:type="spellEnd"/>
-    </w:p>
-    <w:p>
-      <w:pPr>
+        <w:t>y  auth/interfaces/user-</w:t>
+      </w:r>
+      <w:proofErr w:type="spellStart"/>
+      <w:r>
         <w:rPr>
           <w:rFonts w:ascii="Arial" w:hAnsi="Arial" w:cs="Arial"/>
           <w:color w:val="000000"/>
@@ -7087,7 +7343,9 @@
           <w:szCs w:val="20"/>
           <w:lang w:val="en-US"/>
         </w:rPr>
-      </w:pPr>
+        <w:t>struct.interface</w:t>
+      </w:r>
+      <w:proofErr w:type="gramEnd"/>
       <w:r>
         <w:rPr>
           <w:rFonts w:ascii="Arial" w:hAnsi="Arial" w:cs="Arial"/>
@@ -7096,9 +7354,12 @@
           <w:szCs w:val="20"/>
           <w:lang w:val="en-US"/>
         </w:rPr>
-        <w:tab/>
-      </w:r>
-      <w:r>
+        <w:t>.ts</w:t>
+      </w:r>
+      <w:proofErr w:type="spellEnd"/>
+    </w:p>
+    <w:p>
+      <w:pPr>
         <w:rPr>
           <w:rFonts w:ascii="Arial" w:hAnsi="Arial" w:cs="Arial"/>
           <w:color w:val="000000"/>
@@ -7106,10 +7367,7 @@
           <w:szCs w:val="20"/>
           <w:lang w:val="en-US"/>
         </w:rPr>
-        <w:tab/>
-        <w:t xml:space="preserve">&gt;ng g </w:t>
-      </w:r>
-      <w:proofErr w:type="spellStart"/>
+      </w:pPr>
       <w:r>
         <w:rPr>
           <w:rFonts w:ascii="Arial" w:hAnsi="Arial" w:cs="Arial"/>
@@ -7118,9 +7376,8 @@
           <w:szCs w:val="20"/>
           <w:lang w:val="en-US"/>
         </w:rPr>
-        <w:t>i</w:t>
-      </w:r>
-      <w:proofErr w:type="spellEnd"/>
+        <w:tab/>
+      </w:r>
       <w:r>
         <w:rPr>
           <w:rFonts w:ascii="Arial" w:hAnsi="Arial" w:cs="Arial"/>
@@ -7129,7 +7386,8 @@
           <w:szCs w:val="20"/>
           <w:lang w:val="en-US"/>
         </w:rPr>
-        <w:t xml:space="preserve"> auth/interfaces/</w:t>
+        <w:tab/>
+        <w:t xml:space="preserve">&gt;ng g </w:t>
       </w:r>
       <w:proofErr w:type="spellStart"/>
       <w:r>
@@ -7140,12 +7398,10 @@
           <w:szCs w:val="20"/>
           <w:lang w:val="en-US"/>
         </w:rPr>
-        <w:t>loginResponseStruct</w:t>
-      </w:r>
-      <w:proofErr w:type="spellEnd"/>
-    </w:p>
-    <w:p>
-      <w:pPr>
+        <w:t>i</w:t>
+      </w:r>
+      <w:proofErr w:type="spellEnd"/>
+      <w:r>
         <w:rPr>
           <w:rFonts w:ascii="Arial" w:hAnsi="Arial" w:cs="Arial"/>
           <w:color w:val="000000"/>
@@ -7153,7 +7409,9 @@
           <w:szCs w:val="20"/>
           <w:lang w:val="en-US"/>
         </w:rPr>
-      </w:pPr>
+        <w:t xml:space="preserve"> auth/interfaces/</w:t>
+      </w:r>
+      <w:proofErr w:type="spellStart"/>
       <w:r>
         <w:rPr>
           <w:rFonts w:ascii="Arial" w:hAnsi="Arial" w:cs="Arial"/>
@@ -7162,9 +7420,12 @@
           <w:szCs w:val="20"/>
           <w:lang w:val="en-US"/>
         </w:rPr>
-        <w:tab/>
-      </w:r>
-      <w:r>
+        <w:t>loginResponseStruct</w:t>
+      </w:r>
+      <w:proofErr w:type="spellEnd"/>
+    </w:p>
+    <w:p>
+      <w:pPr>
         <w:rPr>
           <w:rFonts w:ascii="Arial" w:hAnsi="Arial" w:cs="Arial"/>
           <w:color w:val="000000"/>
@@ -7172,10 +7433,7 @@
           <w:szCs w:val="20"/>
           <w:lang w:val="en-US"/>
         </w:rPr>
-        <w:tab/>
-        <w:t xml:space="preserve">&gt;ng g </w:t>
-      </w:r>
-      <w:proofErr w:type="spellStart"/>
+      </w:pPr>
       <w:r>
         <w:rPr>
           <w:rFonts w:ascii="Arial" w:hAnsi="Arial" w:cs="Arial"/>
@@ -7184,9 +7442,8 @@
           <w:szCs w:val="20"/>
           <w:lang w:val="en-US"/>
         </w:rPr>
-        <w:t>i</w:t>
-      </w:r>
-      <w:proofErr w:type="spellEnd"/>
+        <w:tab/>
+      </w:r>
       <w:r>
         <w:rPr>
           <w:rFonts w:ascii="Arial" w:hAnsi="Arial" w:cs="Arial"/>
@@ -7195,7 +7452,8 @@
           <w:szCs w:val="20"/>
           <w:lang w:val="en-US"/>
         </w:rPr>
-        <w:t xml:space="preserve"> auth/interfaces/</w:t>
+        <w:tab/>
+        <w:t xml:space="preserve">&gt;ng g </w:t>
       </w:r>
       <w:proofErr w:type="spellStart"/>
       <w:r>
@@ -7206,19 +7464,20 @@
           <w:szCs w:val="20"/>
           <w:lang w:val="en-US"/>
         </w:rPr>
-        <w:t>userStruct</w:t>
-      </w:r>
-      <w:proofErr w:type="spellEnd"/>
-    </w:p>
-    <w:p>
-      <w:pPr>
+        <w:t>i</w:t>
+      </w:r>
+      <w:proofErr w:type="spellEnd"/>
+      <w:r>
         <w:rPr>
           <w:rFonts w:ascii="Arial" w:hAnsi="Arial" w:cs="Arial"/>
           <w:color w:val="000000"/>
           <w:sz w:val="20"/>
           <w:szCs w:val="20"/>
-        </w:rPr>
-      </w:pPr>
+          <w:lang w:val="en-US"/>
+        </w:rPr>
+        <w:t xml:space="preserve"> auth/interfaces/</w:t>
+      </w:r>
+      <w:proofErr w:type="spellStart"/>
       <w:r>
         <w:rPr>
           <w:rFonts w:ascii="Arial" w:hAnsi="Arial" w:cs="Arial"/>
@@ -7227,26 +7486,28 @@
           <w:szCs w:val="20"/>
           <w:lang w:val="en-US"/>
         </w:rPr>
-        <w:tab/>
-      </w:r>
-      <w:r>
+        <w:t>userStruct</w:t>
+      </w:r>
+      <w:proofErr w:type="spellEnd"/>
+    </w:p>
+    <w:p>
+      <w:pPr>
         <w:rPr>
           <w:rFonts w:ascii="Arial" w:hAnsi="Arial" w:cs="Arial"/>
           <w:color w:val="000000"/>
           <w:sz w:val="20"/>
           <w:szCs w:val="20"/>
-          <w:lang w:val="en-US"/>
-        </w:rPr>
-        <w:tab/>
-      </w:r>
+        </w:rPr>
+      </w:pPr>
       <w:r>
         <w:rPr>
           <w:rFonts w:ascii="Arial" w:hAnsi="Arial" w:cs="Arial"/>
           <w:color w:val="000000"/>
           <w:sz w:val="20"/>
           <w:szCs w:val="20"/>
-        </w:rPr>
-        <w:t>&gt;</w:t>
+          <w:lang w:val="en-US"/>
+        </w:rPr>
+        <w:tab/>
       </w:r>
       <w:r>
         <w:rPr>
@@ -7254,10 +7515,10 @@
           <w:color w:val="000000"/>
           <w:sz w:val="20"/>
           <w:szCs w:val="20"/>
-        </w:rPr>
-        <w:t xml:space="preserve">ng g i </w:t>
-      </w:r>
-      <w:proofErr w:type="spellStart"/>
+          <w:lang w:val="en-US"/>
+        </w:rPr>
+        <w:tab/>
+      </w:r>
       <w:r>
         <w:rPr>
           <w:rFonts w:ascii="Arial" w:hAnsi="Arial" w:cs="Arial"/>
@@ -7265,9 +7526,8 @@
           <w:sz w:val="20"/>
           <w:szCs w:val="20"/>
         </w:rPr>
-        <w:t>auth</w:t>
-      </w:r>
-      <w:proofErr w:type="spellEnd"/>
+        <w:t>&gt;</w:t>
+      </w:r>
       <w:r>
         <w:rPr>
           <w:rFonts w:ascii="Arial" w:hAnsi="Arial" w:cs="Arial"/>
@@ -7275,7 +7535,7 @@
           <w:sz w:val="20"/>
           <w:szCs w:val="20"/>
         </w:rPr>
-        <w:t>/interfaces/</w:t>
+        <w:t xml:space="preserve">ng g i </w:t>
       </w:r>
       <w:proofErr w:type="spellStart"/>
       <w:r>
@@ -7285,7 +7545,7 @@
           <w:sz w:val="20"/>
           <w:szCs w:val="20"/>
         </w:rPr>
-        <w:t>authStatusStruct</w:t>
+        <w:t>auth</w:t>
       </w:r>
       <w:proofErr w:type="spellEnd"/>
       <w:r>
@@ -7295,7 +7555,7 @@
           <w:sz w:val="20"/>
           <w:szCs w:val="20"/>
         </w:rPr>
-        <w:t xml:space="preserve"> -&gt; maneja la estructura de </w:t>
+        <w:t>/interfaces/</w:t>
       </w:r>
       <w:proofErr w:type="spellStart"/>
       <w:r>
@@ -7305,7 +7565,7 @@
           <w:sz w:val="20"/>
           <w:szCs w:val="20"/>
         </w:rPr>
-        <w:t>logeado</w:t>
+        <w:t>authStatusStruct</w:t>
       </w:r>
       <w:proofErr w:type="spellEnd"/>
       <w:r>
@@ -7315,7 +7575,7 @@
           <w:sz w:val="20"/>
           <w:szCs w:val="20"/>
         </w:rPr>
-        <w:t xml:space="preserve">, no </w:t>
+        <w:t xml:space="preserve"> -&gt; maneja la estructura de </w:t>
       </w:r>
       <w:proofErr w:type="spellStart"/>
       <w:r>
@@ -7335,18 +7595,19 @@
           <w:sz w:val="20"/>
           <w:szCs w:val="20"/>
         </w:rPr>
-        <w:t>, etc. Es un ENUM</w:t>
-      </w:r>
-    </w:p>
-    <w:p>
-      <w:pPr>
+        <w:t xml:space="preserve">, no </w:t>
+      </w:r>
+      <w:proofErr w:type="spellStart"/>
+      <w:r>
         <w:rPr>
           <w:rFonts w:ascii="Arial" w:hAnsi="Arial" w:cs="Arial"/>
           <w:color w:val="000000"/>
           <w:sz w:val="20"/>
           <w:szCs w:val="20"/>
         </w:rPr>
-      </w:pPr>
+        <w:t>logeado</w:t>
+      </w:r>
+      <w:proofErr w:type="spellEnd"/>
       <w:r>
         <w:rPr>
           <w:rFonts w:ascii="Arial" w:hAnsi="Arial" w:cs="Arial"/>
@@ -7354,19 +7615,18 @@
           <w:sz w:val="20"/>
           <w:szCs w:val="20"/>
         </w:rPr>
-        <w:t xml:space="preserve">17.- </w:t>
-      </w:r>
-      <w:proofErr w:type="spellStart"/>
-      <w:r>
+        <w:t>, etc. Es un ENUM</w:t>
+      </w:r>
+    </w:p>
+    <w:p>
+      <w:pPr>
         <w:rPr>
           <w:rFonts w:ascii="Arial" w:hAnsi="Arial" w:cs="Arial"/>
           <w:color w:val="000000"/>
           <w:sz w:val="20"/>
           <w:szCs w:val="20"/>
         </w:rPr>
-        <w:t>auth-service.service.ts</w:t>
-      </w:r>
-      <w:proofErr w:type="spellEnd"/>
+      </w:pPr>
       <w:r>
         <w:rPr>
           <w:rFonts w:ascii="Arial" w:hAnsi="Arial" w:cs="Arial"/>
@@ -7374,7 +7634,7 @@
           <w:sz w:val="20"/>
           <w:szCs w:val="20"/>
         </w:rPr>
-        <w:t xml:space="preserve"> Agregamos el método de </w:t>
+        <w:t xml:space="preserve">17.- </w:t>
       </w:r>
       <w:proofErr w:type="spellStart"/>
       <w:r>
@@ -7384,9 +7644,9 @@
           <w:sz w:val="20"/>
           <w:szCs w:val="20"/>
         </w:rPr>
-        <w:t>login</w:t>
-      </w:r>
-      <w:proofErr w:type="spellEnd"/>
+        <w:t>auth-</w:t>
+      </w:r>
+      <w:proofErr w:type="gramStart"/>
       <w:r>
         <w:rPr>
           <w:rFonts w:ascii="Arial" w:hAnsi="Arial" w:cs="Arial"/>
@@ -7394,9 +7654,9 @@
           <w:sz w:val="20"/>
           <w:szCs w:val="20"/>
         </w:rPr>
-        <w:t xml:space="preserve"> y agregamos toda la funcionalidad del </w:t>
-      </w:r>
-      <w:proofErr w:type="spellStart"/>
+        <w:t>service.service</w:t>
+      </w:r>
+      <w:proofErr w:type="gramEnd"/>
       <w:r>
         <w:rPr>
           <w:rFonts w:ascii="Arial" w:hAnsi="Arial" w:cs="Arial"/>
@@ -7404,7 +7664,7 @@
           <w:sz w:val="20"/>
           <w:szCs w:val="20"/>
         </w:rPr>
-        <w:t>servico</w:t>
+        <w:t>.ts</w:t>
       </w:r>
       <w:proofErr w:type="spellEnd"/>
       <w:r>
@@ -7414,18 +7674,19 @@
           <w:sz w:val="20"/>
           <w:szCs w:val="20"/>
         </w:rPr>
-        <w:t xml:space="preserve"> para manejar el registro</w:t>
-      </w:r>
-    </w:p>
-    <w:p>
-      <w:pPr>
+        <w:t xml:space="preserve"> Agregamos el método de </w:t>
+      </w:r>
+      <w:proofErr w:type="spellStart"/>
+      <w:r>
         <w:rPr>
           <w:rFonts w:ascii="Arial" w:hAnsi="Arial" w:cs="Arial"/>
           <w:color w:val="000000"/>
           <w:sz w:val="20"/>
           <w:szCs w:val="20"/>
         </w:rPr>
-      </w:pPr>
+        <w:t>login</w:t>
+      </w:r>
+      <w:proofErr w:type="spellEnd"/>
       <w:r>
         <w:rPr>
           <w:rFonts w:ascii="Arial" w:hAnsi="Arial" w:cs="Arial"/>
@@ -7433,8 +7694,7 @@
           <w:sz w:val="20"/>
           <w:szCs w:val="20"/>
         </w:rPr>
-        <w:lastRenderedPageBreak/>
-        <w:tab/>
+        <w:t xml:space="preserve"> y agregamos toda la funcionalidad del </w:t>
       </w:r>
       <w:proofErr w:type="spellStart"/>
       <w:r>
@@ -7444,7 +7704,7 @@
           <w:sz w:val="20"/>
           <w:szCs w:val="20"/>
         </w:rPr>
-        <w:t>Login</w:t>
+        <w:t>servico</w:t>
       </w:r>
       <w:proofErr w:type="spellEnd"/>
       <w:r>
@@ -7454,30 +7714,29 @@
           <w:sz w:val="20"/>
           <w:szCs w:val="20"/>
         </w:rPr>
-        <w:t xml:space="preserve"> recibirá parámetros de tipo </w:t>
-      </w:r>
-      <w:proofErr w:type="spellStart"/>
-      <w:r>
+        <w:t xml:space="preserve"> para manejar el registro</w:t>
+      </w:r>
+    </w:p>
+    <w:p>
+      <w:pPr>
         <w:rPr>
           <w:rFonts w:ascii="Arial" w:hAnsi="Arial" w:cs="Arial"/>
           <w:color w:val="000000"/>
           <w:sz w:val="20"/>
           <w:szCs w:val="20"/>
         </w:rPr>
-        <w:t>LoginRequestStruct</w:t>
-      </w:r>
-      <w:proofErr w:type="spellEnd"/>
-    </w:p>
-    <w:p>
-      <w:pPr>
+      </w:pPr>
+      <w:r>
         <w:rPr>
           <w:rFonts w:ascii="Arial" w:hAnsi="Arial" w:cs="Arial"/>
           <w:color w:val="000000"/>
           <w:sz w:val="20"/>
           <w:szCs w:val="20"/>
-          <w:lang w:val="en-US"/>
-        </w:rPr>
-      </w:pPr>
+        </w:rPr>
+        <w:lastRenderedPageBreak/>
+        <w:tab/>
+      </w:r>
+      <w:proofErr w:type="spellStart"/>
       <w:r>
         <w:rPr>
           <w:rFonts w:ascii="Arial" w:hAnsi="Arial" w:cs="Arial"/>
@@ -7485,32 +7744,32 @@
           <w:sz w:val="20"/>
           <w:szCs w:val="20"/>
         </w:rPr>
-        <w:tab/>
-      </w:r>
-      <w:proofErr w:type="spellStart"/>
+        <w:t>Login</w:t>
+      </w:r>
+      <w:proofErr w:type="spellEnd"/>
       <w:r>
         <w:rPr>
           <w:rFonts w:ascii="Arial" w:hAnsi="Arial" w:cs="Arial"/>
           <w:color w:val="000000"/>
           <w:sz w:val="20"/>
           <w:szCs w:val="20"/>
-          <w:lang w:val="en-US"/>
-        </w:rPr>
-        <w:t>Generamos</w:t>
-      </w:r>
-      <w:proofErr w:type="spellEnd"/>
+        </w:rPr>
+        <w:t xml:space="preserve"> recibirá parámetros de tipo </w:t>
+      </w:r>
+      <w:proofErr w:type="spellStart"/>
       <w:r>
         <w:rPr>
           <w:rFonts w:ascii="Arial" w:hAnsi="Arial" w:cs="Arial"/>
           <w:color w:val="000000"/>
           <w:sz w:val="20"/>
           <w:szCs w:val="20"/>
-          <w:lang w:val="en-US"/>
-        </w:rPr>
-        <w:t xml:space="preserve"> la </w:t>
-      </w:r>
-      <w:proofErr w:type="spellStart"/>
-      <w:r>
+        </w:rPr>
+        <w:t>LoginRequestStruct</w:t>
+      </w:r>
+      <w:proofErr w:type="spellEnd"/>
+    </w:p>
+    <w:p>
+      <w:pPr>
         <w:rPr>
           <w:rFonts w:ascii="Arial" w:hAnsi="Arial" w:cs="Arial"/>
           <w:color w:val="000000"/>
@@ -7518,22 +7777,18 @@
           <w:szCs w:val="20"/>
           <w:lang w:val="en-US"/>
         </w:rPr>
-        <w:t>interfaz</w:t>
-      </w:r>
-      <w:proofErr w:type="spellEnd"/>
+      </w:pPr>
       <w:r>
         <w:rPr>
           <w:rFonts w:ascii="Arial" w:hAnsi="Arial" w:cs="Arial"/>
           <w:color w:val="000000"/>
           <w:sz w:val="20"/>
           <w:szCs w:val="20"/>
-          <w:lang w:val="en-US"/>
-        </w:rPr>
-        <w:t xml:space="preserve"> auth/interfaces/login-request-struct</w:t>
-      </w:r>
-    </w:p>
-    <w:p>
-      <w:pPr>
+        </w:rPr>
+        <w:tab/>
+      </w:r>
+      <w:proofErr w:type="spellStart"/>
+      <w:r>
         <w:rPr>
           <w:rFonts w:ascii="Arial" w:hAnsi="Arial" w:cs="Arial"/>
           <w:color w:val="000000"/>
@@ -7541,7 +7796,9 @@
           <w:szCs w:val="20"/>
           <w:lang w:val="en-US"/>
         </w:rPr>
-      </w:pPr>
+        <w:t>Generamos</w:t>
+      </w:r>
+      <w:proofErr w:type="spellEnd"/>
       <w:r>
         <w:rPr>
           <w:rFonts w:ascii="Arial" w:hAnsi="Arial" w:cs="Arial"/>
@@ -7550,8 +7807,9 @@
           <w:szCs w:val="20"/>
           <w:lang w:val="en-US"/>
         </w:rPr>
-        <w:tab/>
-      </w:r>
+        <w:t xml:space="preserve"> la </w:t>
+      </w:r>
+      <w:proofErr w:type="spellStart"/>
       <w:r>
         <w:rPr>
           <w:rFonts w:ascii="Arial" w:hAnsi="Arial" w:cs="Arial"/>
@@ -7560,10 +7818,9 @@
           <w:szCs w:val="20"/>
           <w:lang w:val="en-US"/>
         </w:rPr>
-        <w:tab/>
-        <w:t xml:space="preserve">&gt; ng g </w:t>
-      </w:r>
-      <w:proofErr w:type="spellStart"/>
+        <w:t>interfaz</w:t>
+      </w:r>
+      <w:proofErr w:type="spellEnd"/>
       <w:r>
         <w:rPr>
           <w:rFonts w:ascii="Arial" w:hAnsi="Arial" w:cs="Arial"/>
@@ -7572,10 +7829,11 @@
           <w:szCs w:val="20"/>
           <w:lang w:val="en-US"/>
         </w:rPr>
-        <w:t>i</w:t>
-      </w:r>
-      <w:proofErr w:type="spellEnd"/>
-      <w:r>
+        <w:t xml:space="preserve"> auth/interfaces/login-request-struct</w:t>
+      </w:r>
+    </w:p>
+    <w:p>
+      <w:pPr>
         <w:rPr>
           <w:rFonts w:ascii="Arial" w:hAnsi="Arial" w:cs="Arial"/>
           <w:color w:val="000000"/>
@@ -7583,9 +7841,7 @@
           <w:szCs w:val="20"/>
           <w:lang w:val="en-US"/>
         </w:rPr>
-        <w:t xml:space="preserve"> auth/interfaces/</w:t>
-      </w:r>
-      <w:proofErr w:type="spellStart"/>
+      </w:pPr>
       <w:r>
         <w:rPr>
           <w:rFonts w:ascii="Arial" w:hAnsi="Arial" w:cs="Arial"/>
@@ -7594,9 +7850,8 @@
           <w:szCs w:val="20"/>
           <w:lang w:val="en-US"/>
         </w:rPr>
-        <w:t>loginRequestStruct</w:t>
-      </w:r>
-      <w:proofErr w:type="spellEnd"/>
+        <w:tab/>
+      </w:r>
       <w:r>
         <w:rPr>
           <w:rFonts w:ascii="Arial" w:hAnsi="Arial" w:cs="Arial"/>
@@ -7605,30 +7860,80 @@
           <w:szCs w:val="20"/>
           <w:lang w:val="en-US"/>
         </w:rPr>
-        <w:t xml:space="preserve"> </w:t>
-      </w:r>
-    </w:p>
-    <w:p>
-      <w:pPr>
+        <w:tab/>
+        <w:t xml:space="preserve">&gt; ng g </w:t>
+      </w:r>
+      <w:proofErr w:type="spellStart"/>
+      <w:r>
         <w:rPr>
           <w:rFonts w:ascii="Arial" w:hAnsi="Arial" w:cs="Arial"/>
           <w:color w:val="000000"/>
           <w:sz w:val="20"/>
           <w:szCs w:val="20"/>
-        </w:rPr>
-      </w:pPr>
+          <w:lang w:val="en-US"/>
+        </w:rPr>
+        <w:t>i</w:t>
+      </w:r>
+      <w:proofErr w:type="spellEnd"/>
       <w:r>
         <w:rPr>
           <w:rFonts w:ascii="Arial" w:hAnsi="Arial" w:cs="Arial"/>
           <w:color w:val="000000"/>
           <w:sz w:val="20"/>
           <w:szCs w:val="20"/>
+          <w:lang w:val="en-US"/>
+        </w:rPr>
+        <w:t xml:space="preserve"> auth/interfaces/</w:t>
+      </w:r>
+      <w:proofErr w:type="spellStart"/>
+      <w:r>
+        <w:rPr>
+          <w:rFonts w:ascii="Arial" w:hAnsi="Arial" w:cs="Arial"/>
+          <w:color w:val="000000"/>
+          <w:sz w:val="20"/>
+          <w:szCs w:val="20"/>
+          <w:lang w:val="en-US"/>
+        </w:rPr>
+        <w:t>loginRequestStruct</w:t>
+      </w:r>
+      <w:proofErr w:type="spellEnd"/>
+      <w:r>
+        <w:rPr>
+          <w:rFonts w:ascii="Arial" w:hAnsi="Arial" w:cs="Arial"/>
+          <w:color w:val="000000"/>
+          <w:sz w:val="20"/>
+          <w:szCs w:val="20"/>
+          <w:lang w:val="en-US"/>
+        </w:rPr>
+        <w:t xml:space="preserve"> </w:t>
+      </w:r>
+    </w:p>
+    <w:p>
+      <w:pPr>
+        <w:rPr>
+          <w:rFonts w:ascii="Arial" w:hAnsi="Arial" w:cs="Arial"/>
+          <w:color w:val="000000"/>
+          <w:sz w:val="20"/>
+          <w:szCs w:val="20"/>
+        </w:rPr>
+      </w:pPr>
+      <w:r>
+        <w:rPr>
+          <w:rFonts w:ascii="Arial" w:hAnsi="Arial" w:cs="Arial"/>
+          <w:color w:val="000000"/>
+          <w:sz w:val="20"/>
+          <w:szCs w:val="20"/>
         </w:rPr>
         <w:t xml:space="preserve">18.- </w:t>
       </w:r>
       <w:proofErr w:type="spellStart"/>
-      <w:r>
-        <w:t>login.component.ts</w:t>
+      <w:proofErr w:type="gramStart"/>
+      <w:r>
+        <w:t>login.component</w:t>
+      </w:r>
+      <w:proofErr w:type="gramEnd"/>
+      <w:r>
+        <w:t>.ts</w:t>
       </w:r>
       <w:proofErr w:type="spellEnd"/>
       <w:r>
@@ -7759,12 +8064,17 @@
         <w:t xml:space="preserve">Inyectamos </w:t>
       </w:r>
       <w:proofErr w:type="spellStart"/>
+      <w:proofErr w:type="gramStart"/>
       <w:r>
         <w:t>Swal</w:t>
       </w:r>
       <w:proofErr w:type="spellEnd"/>
       <w:r>
-        <w:t xml:space="preserve">  para las notificaciones a los usuarios</w:t>
+        <w:t xml:space="preserve">  para</w:t>
+      </w:r>
+      <w:proofErr w:type="gramEnd"/>
+      <w:r>
+        <w:t xml:space="preserve"> las notificaciones a los usuarios</w:t>
       </w:r>
     </w:p>
     <w:p>
@@ -7831,8 +8141,13 @@
         <w:t xml:space="preserve">En </w:t>
       </w:r>
       <w:proofErr w:type="spellStart"/>
-      <w:r>
-        <w:t>login.component.ts</w:t>
+      <w:proofErr w:type="gramStart"/>
+      <w:r>
+        <w:t>login.component</w:t>
+      </w:r>
+      <w:proofErr w:type="gramEnd"/>
+      <w:r>
+        <w:t>.ts</w:t>
       </w:r>
       <w:proofErr w:type="spellEnd"/>
       <w:r>
@@ -7952,10 +8267,12 @@
         <w:t>, en este caso creamos un archivo JSON con mensajes que se manejaran en los formularios “</w:t>
       </w:r>
       <w:proofErr w:type="spellStart"/>
+      <w:proofErr w:type="gramStart"/>
       <w:r>
         <w:t>messages.json</w:t>
       </w:r>
       <w:proofErr w:type="spellEnd"/>
+      <w:proofErr w:type="gramEnd"/>
       <w:r>
         <w:t>”</w:t>
       </w:r>
@@ -7976,10 +8293,12 @@
         <w:t xml:space="preserve">Importamos </w:t>
       </w:r>
       <w:proofErr w:type="spellStart"/>
+      <w:proofErr w:type="gramStart"/>
       <w:r>
         <w:t>messages.json</w:t>
       </w:r>
       <w:proofErr w:type="spellEnd"/>
+      <w:proofErr w:type="gramEnd"/>
       <w:r>
         <w:t xml:space="preserve"> para manejar los errores de manera global en la clase</w:t>
       </w:r>
@@ -8377,9 +8696,14 @@
       </w:r>
       <w:proofErr w:type="spellStart"/>
       <w:r>
-        <w:t>taxpayer-daata.components</w:t>
-      </w:r>
-      <w:proofErr w:type="spellEnd"/>
+        <w:t>taxpayer-</w:t>
+      </w:r>
+      <w:proofErr w:type="gramStart"/>
+      <w:r>
+        <w:t>daata.components</w:t>
+      </w:r>
+      <w:proofErr w:type="spellEnd"/>
+      <w:proofErr w:type="gramEnd"/>
       <w:r>
         <w:t xml:space="preserve"> y se incluye para embeber en el HTML</w:t>
       </w:r>
@@ -8389,10 +8713,12 @@
         <w:t xml:space="preserve">27.- se crea la ruta para registro en </w:t>
       </w:r>
       <w:proofErr w:type="spellStart"/>
+      <w:proofErr w:type="gramStart"/>
       <w:r>
         <w:t>app.routes</w:t>
       </w:r>
       <w:proofErr w:type="spellEnd"/>
+      <w:proofErr w:type="gramEnd"/>
     </w:p>
     <w:p>
       <w:pPr>
@@ -8548,7 +8874,25 @@
           <w:szCs w:val="12"/>
           <w:lang w:val="en-US"/>
         </w:rPr>
-        <w:t xml:space="preserve">').then(c =&gt; </w:t>
+        <w:t>'</w:t>
+      </w:r>
+      <w:proofErr w:type="gramStart"/>
+      <w:r>
+        <w:rPr>
+          <w:sz w:val="12"/>
+          <w:szCs w:val="12"/>
+          <w:lang w:val="en-US"/>
+        </w:rPr>
+        <w:t>).then</w:t>
+      </w:r>
+      <w:proofErr w:type="gramEnd"/>
+      <w:r>
+        <w:rPr>
+          <w:sz w:val="12"/>
+          <w:szCs w:val="12"/>
+          <w:lang w:val="en-US"/>
+        </w:rPr>
+        <w:t xml:space="preserve">(c =&gt; </w:t>
       </w:r>
       <w:proofErr w:type="spellStart"/>
       <w:r>
@@ -8613,10 +8957,12 @@
         <w:t xml:space="preserve">29.- en </w:t>
       </w:r>
       <w:proofErr w:type="spellStart"/>
+      <w:proofErr w:type="gramStart"/>
       <w:r>
         <w:t>general.service</w:t>
       </w:r>
       <w:proofErr w:type="spellEnd"/>
+      <w:proofErr w:type="gramEnd"/>
       <w:r>
         <w:t xml:space="preserve"> creamos el </w:t>
       </w:r>
@@ -8642,10 +8988,12 @@
         <w:t xml:space="preserve"> adecuaciones a </w:t>
       </w:r>
       <w:proofErr w:type="spellStart"/>
+      <w:proofErr w:type="gramStart"/>
       <w:r>
         <w:t>registro.component</w:t>
       </w:r>
       <w:proofErr w:type="spellEnd"/>
+      <w:proofErr w:type="gramEnd"/>
       <w:r>
         <w:t xml:space="preserve">, </w:t>
       </w:r>
@@ -8659,8 +9007,13 @@
       </w:r>
     </w:p>
     <w:p>
-      <w:r>
-        <w:t xml:space="preserve">31 .- Se crea </w:t>
+      <w:proofErr w:type="gramStart"/>
+      <w:r>
+        <w:t>31 .</w:t>
+      </w:r>
+      <w:proofErr w:type="gramEnd"/>
+      <w:r>
+        <w:t xml:space="preserve">- Se crea </w:t>
       </w:r>
       <w:proofErr w:type="spellStart"/>
       <w:r>
@@ -8821,10 +9174,12 @@
         <w:t>Creamos Interfaz con la estructura de portal-</w:t>
       </w:r>
       <w:proofErr w:type="spellStart"/>
+      <w:proofErr w:type="gramStart"/>
       <w:r>
         <w:t>menu.json</w:t>
       </w:r>
       <w:proofErr w:type="spellEnd"/>
+      <w:proofErr w:type="gramEnd"/>
       <w:r>
         <w:t xml:space="preserve"> </w:t>
       </w:r>
@@ -8921,8 +9276,13 @@
         <w:t xml:space="preserve">32.- en </w:t>
       </w:r>
       <w:proofErr w:type="spellStart"/>
-      <w:r>
-        <w:t>app.routes.ts</w:t>
+      <w:proofErr w:type="gramStart"/>
+      <w:r>
+        <w:t>app.routes</w:t>
+      </w:r>
+      <w:proofErr w:type="gramEnd"/>
+      <w:r>
+        <w:t>.ts</w:t>
       </w:r>
       <w:proofErr w:type="spellEnd"/>
       <w:r>
@@ -8958,8 +9318,13 @@
         <w:t>33.- En el “</w:t>
       </w:r>
       <w:proofErr w:type="spellStart"/>
-      <w:r>
-        <w:t>login.component.ts</w:t>
+      <w:proofErr w:type="gramStart"/>
+      <w:r>
+        <w:t>login.component</w:t>
+      </w:r>
+      <w:proofErr w:type="gramEnd"/>
+      <w:r>
+        <w:t>.ts</w:t>
       </w:r>
       <w:proofErr w:type="spellEnd"/>
       <w:r>
@@ -9392,10 +9757,12 @@
         <w:t>” esto en el componente “</w:t>
       </w:r>
       <w:proofErr w:type="spellStart"/>
+      <w:proofErr w:type="gramStart"/>
       <w:r>
         <w:t>sidenav.component</w:t>
       </w:r>
       <w:proofErr w:type="spellEnd"/>
+      <w:proofErr w:type="gramEnd"/>
       <w:r>
         <w:t>”</w:t>
       </w:r>
@@ -9436,13 +9803,18 @@
     </w:p>
     <w:p>
       <w:r>
-        <w:t>40.- Generar Servicio para manejar las peticiones APIREST de servicios de hacienda ”</w:t>
+        <w:t xml:space="preserve">40.- Generar Servicio para manejar las peticiones APIREST de servicios de </w:t>
+      </w:r>
+      <w:proofErr w:type="gramStart"/>
+      <w:r>
+        <w:t>hacienda ”</w:t>
       </w:r>
       <w:proofErr w:type="spellStart"/>
       <w:r>
         <w:t>dashboard</w:t>
       </w:r>
       <w:proofErr w:type="spellEnd"/>
+      <w:proofErr w:type="gramEnd"/>
       <w:r>
         <w:t>/</w:t>
       </w:r>
@@ -9498,10 +9870,12 @@
         <w:t xml:space="preserve">41.- editamos el </w:t>
       </w:r>
       <w:proofErr w:type="spellStart"/>
+      <w:proofErr w:type="gramStart"/>
       <w:r>
         <w:t>app.routes</w:t>
       </w:r>
       <w:proofErr w:type="spellEnd"/>
+      <w:proofErr w:type="gramEnd"/>
       <w:r>
         <w:t xml:space="preserve"> y agregamos la ruta para navegar al menú de portal de hacienda si es que se </w:t>
       </w:r>
@@ -9764,7 +10138,15 @@
       </w:r>
       <w:proofErr w:type="spellStart"/>
       <w:r>
-        <w:t>vehicle-data.component.ts</w:t>
+        <w:t>vehicle-</w:t>
+      </w:r>
+      <w:proofErr w:type="gramStart"/>
+      <w:r>
+        <w:t>data.component</w:t>
+      </w:r>
+      <w:proofErr w:type="gramEnd"/>
+      <w:r>
+        <w:t>.ts</w:t>
       </w:r>
       <w:proofErr w:type="spellEnd"/>
     </w:p>
@@ -10235,7 +10617,15 @@
         <w:t>c</w:t>
       </w:r>
       <w:r>
-        <w:t xml:space="preserve">orrespondiente a las tipo de </w:t>
+        <w:t xml:space="preserve">orrespondiente </w:t>
+      </w:r>
+      <w:proofErr w:type="gramStart"/>
+      <w:r>
+        <w:t>a las tipo</w:t>
+      </w:r>
+      <w:proofErr w:type="gramEnd"/>
+      <w:r>
+        <w:t xml:space="preserve"> de </w:t>
       </w:r>
       <w:proofErr w:type="spellStart"/>
       <w:r>
@@ -10602,7 +10992,15 @@
         <w:tab/>
       </w:r>
       <w:r>
-        <w:t>SECRET_KEY_CRYPTO: '3*U{m1q#t$&gt;.I!/&lt;0/^NXe"|6...</w:t>
+        <w:t>SECRET_KEY_CRYPTO: '3*U{m1q#t$</w:t>
+      </w:r>
+      <w:proofErr w:type="gramStart"/>
+      <w:r>
+        <w:t>&gt;.I</w:t>
+      </w:r>
+      <w:proofErr w:type="gramEnd"/>
+      <w:r>
+        <w:t>!/&lt;0/^NXe"|6...</w:t>
       </w:r>
       <w:proofErr w:type="spellStart"/>
       <w:r>
@@ -10736,6 +11134,7 @@
         <w:t xml:space="preserve"> y </w:t>
       </w:r>
       <w:proofErr w:type="spellStart"/>
+      <w:proofErr w:type="gramStart"/>
       <w:r>
         <w:rPr>
           <w:color w:val="FF0000"/>
@@ -10744,7 +11143,11 @@
       </w:r>
       <w:proofErr w:type="spellEnd"/>
       <w:r>
-        <w:t xml:space="preserve">  mismos que serán ocupados en el </w:t>
+        <w:t xml:space="preserve">  mismos</w:t>
+      </w:r>
+      <w:proofErr w:type="gramEnd"/>
+      <w:r>
+        <w:t xml:space="preserve"> que serán ocupados en el </w:t>
       </w:r>
       <w:proofErr w:type="spellStart"/>
       <w:r>
@@ -10775,9 +11178,14 @@
       </w:r>
       <w:proofErr w:type="spellStart"/>
       <w:r>
-        <w:t>taxpayer-daata.component</w:t>
-      </w:r>
-      <w:proofErr w:type="spellEnd"/>
+        <w:t>taxpayer-</w:t>
+      </w:r>
+      <w:proofErr w:type="gramStart"/>
+      <w:r>
+        <w:t>daata.component</w:t>
+      </w:r>
+      <w:proofErr w:type="spellEnd"/>
+      <w:proofErr w:type="gramEnd"/>
       <w:r>
         <w:t xml:space="preserve"> que contiene los datos generales del </w:t>
       </w:r>
@@ -11204,9 +11612,14 @@
       </w:r>
       <w:proofErr w:type="spellEnd"/>
       <w:r>
-        <w:t>/data/  “</w:t>
-      </w:r>
-      <w:proofErr w:type="spellStart"/>
+        <w:t>/data</w:t>
+      </w:r>
+      <w:proofErr w:type="gramStart"/>
+      <w:r>
+        <w:t>/  “</w:t>
+      </w:r>
+      <w:proofErr w:type="spellStart"/>
+      <w:proofErr w:type="gramEnd"/>
       <w:r>
         <w:t>tipo_contacto.json</w:t>
       </w:r>
@@ -11227,11 +11640,19 @@
       </w:r>
       <w:proofErr w:type="spellStart"/>
       <w:r>
-        <w:t>taxpayer-datacontact</w:t>
-      </w:r>
-      <w:proofErr w:type="spellEnd"/>
-      <w:r>
-        <w:t xml:space="preserve"> .- Checar este archivo se manejaron validaciones </w:t>
+        <w:t>taxpayer-</w:t>
+      </w:r>
+      <w:proofErr w:type="gramStart"/>
+      <w:r>
+        <w:t>datacontact</w:t>
+      </w:r>
+      <w:proofErr w:type="spellEnd"/>
+      <w:r>
+        <w:t xml:space="preserve"> .</w:t>
+      </w:r>
+      <w:proofErr w:type="gramEnd"/>
+      <w:r>
+        <w:t xml:space="preserve">- Checar este archivo se manejaron validaciones </w:t>
       </w:r>
       <w:proofErr w:type="spellStart"/>
       <w:r>
@@ -11502,10 +11923,12 @@
         <w:t xml:space="preserve"> </w:t>
       </w:r>
       <w:proofErr w:type="spellStart"/>
+      <w:proofErr w:type="gramStart"/>
       <w:r>
         <w:t>smyt.service</w:t>
       </w:r>
       <w:proofErr w:type="spellEnd"/>
+      <w:proofErr w:type="gramEnd"/>
       <w:r>
         <w:t xml:space="preserve"> lo métodos </w:t>
       </w:r>
@@ -11655,12 +12078,17 @@
         <w:t>Creamos la clase “</w:t>
       </w:r>
       <w:proofErr w:type="spellStart"/>
+      <w:proofErr w:type="gramStart"/>
       <w:r>
         <w:t>VehicleDataResponse</w:t>
       </w:r>
       <w:proofErr w:type="spellEnd"/>
       <w:r>
-        <w:t xml:space="preserve">“ que manejara los datos de respuesta del </w:t>
+        <w:t>“ que</w:t>
+      </w:r>
+      <w:proofErr w:type="gramEnd"/>
+      <w:r>
+        <w:t xml:space="preserve"> manejara los datos de respuesta del </w:t>
       </w:r>
       <w:proofErr w:type="spellStart"/>
       <w:r>
@@ -11851,10 +12279,12 @@
         <w:t xml:space="preserve"> </w:t>
       </w:r>
       <w:proofErr w:type="spellStart"/>
+      <w:proofErr w:type="gramStart"/>
       <w:r>
         <w:t>app.routes</w:t>
       </w:r>
       <w:proofErr w:type="spellEnd"/>
+      <w:proofErr w:type="gramEnd"/>
     </w:p>
     <w:p>
       <w:r>
@@ -12585,8 +13015,13 @@
         <w:t>URL_SERV_INGRESOS</w:t>
       </w:r>
       <w:r>
-        <w:t xml:space="preserve"> ups ya existe  “</w:t>
-      </w:r>
+        <w:t xml:space="preserve"> ups ya </w:t>
+      </w:r>
+      <w:proofErr w:type="gramStart"/>
+      <w:r>
+        <w:t>existe  “</w:t>
+      </w:r>
+      <w:proofErr w:type="gramEnd"/>
       <w:r>
         <w:t>BASE_URL_APIREST</w:t>
       </w:r>
@@ -12659,6 +13094,7 @@
         <w:t xml:space="preserve">, </w:t>
       </w:r>
       <w:proofErr w:type="spellStart"/>
+      <w:proofErr w:type="gramStart"/>
       <w:r>
         <w:t>DataEmailStruct</w:t>
       </w:r>
@@ -12669,6 +13105,7 @@
         <w:t>ataPhoneStruct.interfaz</w:t>
       </w:r>
       <w:proofErr w:type="spellEnd"/>
+      <w:proofErr w:type="gramEnd"/>
       <w:r>
         <w:t xml:space="preserve">, </w:t>
       </w:r>
@@ -13017,6 +13454,132 @@
         <w:t>/historico-pagos-vehiculos/HistoricPayVehicleResponse</w:t>
       </w:r>
     </w:p>
+    <w:p/>
+    <w:p>
+      <w:r>
+        <w:t>16/08/2024</w:t>
+      </w:r>
+    </w:p>
+    <w:p>
+      <w:r>
+        <w:tab/>
+        <w:t>Instalamos librería para exportar datos de tablas a Excel</w:t>
+      </w:r>
+    </w:p>
+    <w:p>
+      <w:r>
+        <w:tab/>
+      </w:r>
+      <w:r>
+        <w:tab/>
+        <w:t>&gt;</w:t>
+      </w:r>
+      <w:proofErr w:type="spellStart"/>
+      <w:r>
+        <w:t>npm</w:t>
+      </w:r>
+      <w:proofErr w:type="spellEnd"/>
+      <w:r>
+        <w:t xml:space="preserve"> i xlsx</w:t>
+      </w:r>
+    </w:p>
+    <w:p>
+      <w:r>
+        <w:tab/>
+        <w:t xml:space="preserve">Se crea el </w:t>
+      </w:r>
+      <w:proofErr w:type="spellStart"/>
+      <w:r>
+        <w:t>Dialog</w:t>
+      </w:r>
+      <w:proofErr w:type="spellEnd"/>
+      <w:r>
+        <w:t xml:space="preserve"> para incluir </w:t>
+      </w:r>
+      <w:proofErr w:type="spellStart"/>
+      <w:r>
+        <w:t>mas</w:t>
+      </w:r>
+      <w:proofErr w:type="spellEnd"/>
+      <w:r>
+        <w:t xml:space="preserve"> de una serie vehicular en el registro</w:t>
+      </w:r>
+    </w:p>
+    <w:p>
+      <w:pPr>
+        <w:rPr>
+          <w:sz w:val="16"/>
+          <w:szCs w:val="16"/>
+        </w:rPr>
+      </w:pPr>
+      <w:r>
+        <w:tab/>
+      </w:r>
+      <w:r>
+        <w:tab/>
+      </w:r>
+      <w:r>
+        <w:rPr>
+          <w:sz w:val="16"/>
+          <w:szCs w:val="16"/>
+        </w:rPr>
+        <w:t>&gt;ng g c shared/components/datataxpayer/taxpayer-recurrentcontrib/taxpayer-recurrentrefrendo-dialog --</w:t>
+      </w:r>
+      <w:proofErr w:type="spellStart"/>
+      <w:r>
+        <w:rPr>
+          <w:sz w:val="16"/>
+          <w:szCs w:val="16"/>
+        </w:rPr>
+        <w:t>skip-tests</w:t>
+      </w:r>
+      <w:proofErr w:type="spellEnd"/>
+      <w:r>
+        <w:rPr>
+          <w:sz w:val="16"/>
+          <w:szCs w:val="16"/>
+        </w:rPr>
+        <w:t xml:space="preserve"> --</w:t>
+      </w:r>
+      <w:proofErr w:type="spellStart"/>
+      <w:r>
+        <w:rPr>
+          <w:sz w:val="16"/>
+          <w:szCs w:val="16"/>
+        </w:rPr>
+        <w:t>inline-style</w:t>
+      </w:r>
+      <w:proofErr w:type="spellEnd"/>
+    </w:p>
+    <w:p>
+      <w:r>
+        <w:rPr>
+          <w:sz w:val="16"/>
+          <w:szCs w:val="16"/>
+        </w:rPr>
+        <w:tab/>
+      </w:r>
+      <w:r>
+        <w:t xml:space="preserve">Se modificaron los archivos del </w:t>
+      </w:r>
+      <w:proofErr w:type="spellStart"/>
+      <w:r>
+        <w:t>modulo</w:t>
+      </w:r>
+      <w:proofErr w:type="spellEnd"/>
+      <w:r>
+        <w:t xml:space="preserve"> </w:t>
+      </w:r>
+      <w:proofErr w:type="spellStart"/>
+      <w:r>
+        <w:t>taxpayer-recurrentcontrib</w:t>
+      </w:r>
+      <w:proofErr w:type="spellEnd"/>
+      <w:r>
+        <w:t xml:space="preserve"> </w:t>
+      </w:r>
+    </w:p>
+    <w:p/>
     <w:p/>
     <w:p/>
     <w:p/>
@@ -13080,7 +13643,6 @@
     <w:p/>
     <w:p>
       <w:r>
-        <w:lastRenderedPageBreak/>
         <w:tab/>
       </w:r>
     </w:p>
@@ -13828,6 +14390,7 @@
   <w:style w:type="character" w:default="1" w:styleId="Fuentedeprrafopredeter">
     <w:name w:val="Default Paragraph Font"/>
     <w:uiPriority w:val="1"/>
+    <w:semiHidden/>
     <w:unhideWhenUsed/>
   </w:style>
   <w:style w:type="table" w:default="1" w:styleId="Tablanormal">

</xml_diff>